<commit_message>
Avances en Caso 3
</commit_message>
<xml_diff>
--- a/Caso de estudio 3/Documento.docx
+++ b/Caso de estudio 3/Documento.docx
@@ -343,266 +343,2089 @@
           <w:bCs/>
           <w:lang w:val="es-UY"/>
         </w:rPr>
-        <w:t>2- Demostrar conocimiento detallado de los conjuntos de datos correspondientes</w:t>
-      </w:r>
-    </w:p>
-    <w:p>
-      <w:pPr>
-        <w:rPr>
-          <w:lang w:val="es-UY"/>
-        </w:rPr>
-      </w:pPr>
-    </w:p>
-    <w:p>
-      <w:pPr>
-        <w:rPr>
-          <w:lang w:val="es-UY"/>
-        </w:rPr>
-      </w:pPr>
-    </w:p>
-    <w:p>
-      <w:pPr>
+        <w:t xml:space="preserve">2- </w:t>
+      </w:r>
+      <w:r>
         <w:rPr>
           <w:b/>
           <w:bCs/>
           <w:lang w:val="es-UY"/>
         </w:rPr>
-      </w:pPr>
+        <w:t xml:space="preserve">Descripción de los </w:t>
+      </w:r>
+      <w:proofErr w:type="spellStart"/>
       <w:r>
         <w:rPr>
           <w:b/>
           <w:bCs/>
           <w:lang w:val="es-UY"/>
         </w:rPr>
-        <w:t>3- Demostrar capacidad en la preparación previa de los datos</w:t>
-      </w:r>
-    </w:p>
-    <w:p>
-      <w:pPr>
-        <w:rPr>
-          <w:lang w:val="es-UY"/>
-        </w:rPr>
-      </w:pPr>
-      <w:r>
-        <w:rPr>
-          <w:lang w:val="es-UY"/>
-        </w:rPr>
-        <w:t>Selección de atributos</w:t>
-      </w:r>
-    </w:p>
-    <w:p>
-      <w:pPr>
-        <w:rPr>
-          <w:lang w:val="es-UY"/>
-        </w:rPr>
-      </w:pPr>
-      <w:r>
-        <w:rPr>
-          <w:lang w:val="es-UY"/>
-        </w:rPr>
-        <w:t xml:space="preserve">Decido descartar los que tengan más de 33% de valores faltantes. También descarto </w:t>
-      </w:r>
-      <w:proofErr w:type="spellStart"/>
-      <w:r>
-        <w:rPr>
-          <w:lang w:val="es-UY"/>
-        </w:rPr>
-        <w:t>name</w:t>
-      </w:r>
-      <w:proofErr w:type="spellEnd"/>
-      <w:r>
-        <w:rPr>
-          <w:lang w:val="es-UY"/>
-        </w:rPr>
-        <w:t xml:space="preserve"> e id.</w:t>
-      </w:r>
-    </w:p>
-    <w:p>
-      <w:pPr>
-        <w:rPr>
-          <w:lang w:val="es-UY"/>
-        </w:rPr>
-      </w:pPr>
-      <w:r>
-        <w:rPr>
-          <w:lang w:val="es-UY"/>
-        </w:rPr>
-        <w:t>Columnas descartadas:</w:t>
-      </w:r>
-    </w:p>
-    <w:p>
-      <w:r>
-        <w:t xml:space="preserve">Name, Id, </w:t>
-      </w:r>
-      <w:proofErr w:type="spellStart"/>
-      <w:r>
-        <w:t>ccf</w:t>
-      </w:r>
-      <w:proofErr w:type="spellEnd"/>
-      <w:r>
-        <w:t xml:space="preserve">, </w:t>
-      </w:r>
-      <w:proofErr w:type="spellStart"/>
-      <w:r>
-        <w:t>pncaden</w:t>
-      </w:r>
-      <w:proofErr w:type="spellEnd"/>
-      <w:r>
-        <w:t xml:space="preserve">, cigs, years, dm, </w:t>
-      </w:r>
-      <w:proofErr w:type="spellStart"/>
-      <w:r>
-        <w:t>famhist</w:t>
-      </w:r>
-      <w:proofErr w:type="spellEnd"/>
-      <w:r>
-        <w:t xml:space="preserve">, </w:t>
-      </w:r>
-      <w:r>
-        <w:t xml:space="preserve">smoke, </w:t>
-      </w:r>
-      <w:proofErr w:type="spellStart"/>
-      <w:r>
-        <w:t>thaltime</w:t>
-      </w:r>
-      <w:proofErr w:type="spellEnd"/>
-      <w:r>
-        <w:t xml:space="preserve">, slope, rldv5, ca, </w:t>
-      </w:r>
-      <w:proofErr w:type="spellStart"/>
-      <w:r>
-        <w:t>restckm</w:t>
-      </w:r>
-      <w:proofErr w:type="spellEnd"/>
-      <w:r>
-        <w:t xml:space="preserve">, </w:t>
-      </w:r>
-      <w:proofErr w:type="spellStart"/>
-      <w:r>
-        <w:t>exerckm</w:t>
-      </w:r>
-      <w:proofErr w:type="spellEnd"/>
-      <w:r>
-        <w:t xml:space="preserve">, </w:t>
-      </w:r>
-      <w:proofErr w:type="spellStart"/>
-      <w:r>
-        <w:t>restef</w:t>
-      </w:r>
-      <w:proofErr w:type="spellEnd"/>
-      <w:r>
-        <w:t xml:space="preserve">, </w:t>
-      </w:r>
-      <w:proofErr w:type="spellStart"/>
-      <w:r>
-        <w:t>restwm</w:t>
-      </w:r>
-      <w:proofErr w:type="spellEnd"/>
-      <w:r>
-        <w:t xml:space="preserve">, </w:t>
-      </w:r>
-      <w:proofErr w:type="spellStart"/>
-      <w:r>
-        <w:t>exeref</w:t>
-      </w:r>
-      <w:proofErr w:type="spellEnd"/>
-      <w:r>
-        <w:t xml:space="preserve">, </w:t>
-      </w:r>
-      <w:proofErr w:type="spellStart"/>
-      <w:r>
-        <w:t>exerwm</w:t>
-      </w:r>
-      <w:proofErr w:type="spellEnd"/>
-      <w:r>
-        <w:t xml:space="preserve">, </w:t>
-      </w:r>
-      <w:proofErr w:type="spellStart"/>
-      <w:r>
-        <w:t>thal</w:t>
-      </w:r>
-      <w:proofErr w:type="spellEnd"/>
-      <w:r>
-        <w:t xml:space="preserve">, </w:t>
-      </w:r>
-      <w:proofErr w:type="spellStart"/>
-      <w:r>
-        <w:t>thalsev</w:t>
-      </w:r>
-      <w:proofErr w:type="spellEnd"/>
-      <w:r>
-        <w:t xml:space="preserve">, </w:t>
-      </w:r>
-      <w:proofErr w:type="spellStart"/>
-      <w:r>
-        <w:t>thalpul</w:t>
-      </w:r>
-      <w:proofErr w:type="spellEnd"/>
-      <w:r>
-        <w:t xml:space="preserve">, earlobe, ramus, om2, </w:t>
-      </w:r>
-      <w:proofErr w:type="spellStart"/>
-      <w:r>
-        <w:t>cathef</w:t>
-      </w:r>
-      <w:proofErr w:type="spellEnd"/>
-      <w:r>
-        <w:t>, junk.</w:t>
-      </w:r>
-    </w:p>
-    <w:p/>
-    <w:p/>
-    <w:p>
-      <w:pPr>
+        <w:t>conjutos</w:t>
+      </w:r>
+      <w:proofErr w:type="spellEnd"/>
+      <w:r>
         <w:rPr>
           <w:b/>
           <w:bCs/>
-        </w:rPr>
-      </w:pPr>
-      <w:r>
+          <w:lang w:val="es-UY"/>
+        </w:rPr>
+        <w:t xml:space="preserve"> de datos utilizados</w:t>
+      </w:r>
+    </w:p>
+    <w:p>
+      <w:r>
+        <w:rPr>
+          <w:lang w:val="es-UY"/>
+        </w:rPr>
+        <w:t xml:space="preserve">Los conjuntos </w:t>
+      </w:r>
+      <w:r>
+        <w:rPr>
+          <w:lang w:val="es-UY"/>
+        </w:rPr>
+        <w:t xml:space="preserve">de datos </w:t>
+      </w:r>
+      <w:r>
+        <w:rPr>
+          <w:lang w:val="es-UY"/>
+        </w:rPr>
+        <w:t xml:space="preserve">utilizados en este caso de estudio </w:t>
+      </w:r>
+      <w:r>
+        <w:rPr>
+          <w:lang w:val="es-UY"/>
+        </w:rPr>
+        <w:t xml:space="preserve">son 4 </w:t>
+      </w:r>
+      <w:proofErr w:type="spellStart"/>
+      <w:r>
+        <w:rPr>
+          <w:lang w:val="es-UY"/>
+        </w:rPr>
+        <w:t>datasets</w:t>
+      </w:r>
+      <w:proofErr w:type="spellEnd"/>
+      <w:r>
+        <w:rPr>
+          <w:lang w:val="es-UY"/>
+        </w:rPr>
+        <w:t xml:space="preserve"> distintos. Cada uno de estos contiene medidas de </w:t>
+      </w:r>
+      <w:r>
+        <w:rPr>
+          <w:lang w:val="es-UY"/>
+        </w:rPr>
+        <w:t>76</w:t>
+      </w:r>
+      <w:r>
+        <w:rPr>
+          <w:lang w:val="es-UY"/>
+        </w:rPr>
+        <w:t xml:space="preserve"> atributos (los mismos atributos en cada </w:t>
+      </w:r>
+      <w:proofErr w:type="spellStart"/>
+      <w:r>
+        <w:rPr>
+          <w:lang w:val="es-UY"/>
+        </w:rPr>
+        <w:t>dataset</w:t>
+      </w:r>
+      <w:proofErr w:type="spellEnd"/>
+      <w:r>
+        <w:rPr>
+          <w:lang w:val="es-UY"/>
+        </w:rPr>
+        <w:t xml:space="preserve">), pero los </w:t>
+      </w:r>
+      <w:proofErr w:type="spellStart"/>
+      <w:r>
+        <w:rPr>
+          <w:lang w:val="es-UY"/>
+        </w:rPr>
+        <w:t>datasets</w:t>
+      </w:r>
+      <w:proofErr w:type="spellEnd"/>
+      <w:r>
+        <w:rPr>
+          <w:lang w:val="es-UY"/>
+        </w:rPr>
+        <w:t xml:space="preserve"> provienen de diferentes instituciones médicas. </w:t>
+      </w:r>
+      <w:proofErr w:type="spellStart"/>
+      <w:r>
+        <w:t>Estas</w:t>
+      </w:r>
+      <w:proofErr w:type="spellEnd"/>
+      <w:r>
+        <w:t xml:space="preserve"> son: </w:t>
+      </w:r>
+      <w:r>
+        <w:t>Cleveland Clinic Foundation</w:t>
+      </w:r>
+      <w:r>
+        <w:t xml:space="preserve">, </w:t>
+      </w:r>
+      <w:r>
+        <w:t>Hungarian Institute of Cardiology, Budapest</w:t>
+      </w:r>
+      <w:r>
+        <w:t xml:space="preserve">, </w:t>
+      </w:r>
+      <w:r>
+        <w:t>V.A. Medical Center, Long Beach, CA</w:t>
+      </w:r>
+      <w:r>
+        <w:t xml:space="preserve"> y </w:t>
+      </w:r>
+      <w:r>
+        <w:t>University Hospital, Zurich, Switzerland</w:t>
+      </w:r>
+      <w:r>
+        <w:t>.</w:t>
+      </w:r>
+    </w:p>
+    <w:p>
+      <w:pPr>
+        <w:rPr>
+          <w:lang w:val="es-UY"/>
+        </w:rPr>
+      </w:pPr>
+      <w:r>
+        <w:rPr>
+          <w:lang w:val="es-UY"/>
+        </w:rPr>
+        <w:t xml:space="preserve">Los </w:t>
+      </w:r>
+      <w:proofErr w:type="spellStart"/>
+      <w:r>
+        <w:rPr>
+          <w:lang w:val="es-UY"/>
+        </w:rPr>
+        <w:t>datasets</w:t>
+      </w:r>
+      <w:proofErr w:type="spellEnd"/>
+      <w:r>
+        <w:rPr>
+          <w:lang w:val="es-UY"/>
+        </w:rPr>
+        <w:t xml:space="preserve"> contienen entre 123 y</w:t>
+      </w:r>
+      <w:r>
+        <w:rPr>
+          <w:lang w:val="es-UY"/>
+        </w:rPr>
+        <w:t xml:space="preserve"> 294 ejemplos cada uno.</w:t>
+      </w:r>
+    </w:p>
+    <w:p>
+      <w:pPr>
+        <w:rPr>
+          <w:lang w:val="es-UY"/>
+        </w:rPr>
+      </w:pPr>
+      <w:r>
+        <w:rPr>
+          <w:lang w:val="es-UY"/>
+        </w:rPr>
+        <w:t>Algunos de los atributos a destacar, utilizados en estudios previos son</w:t>
+      </w:r>
+    </w:p>
+    <w:p>
+      <w:pPr>
+        <w:pStyle w:val="Prrafodelista"/>
+        <w:numPr>
+          <w:ilvl w:val="0"/>
+          <w:numId w:val="1"/>
+        </w:numPr>
+        <w:rPr>
+          <w:lang w:val="es-UY"/>
+        </w:rPr>
+      </w:pPr>
+      <w:r>
+        <w:rPr>
+          <w:lang w:val="es-UY"/>
+        </w:rPr>
+        <w:t>Age: edad en años del paciente</w:t>
+      </w:r>
+      <w:r>
+        <w:rPr>
+          <w:lang w:val="es-UY"/>
+        </w:rPr>
+        <w:t>. Posee una distribución gaussiana con media 53, y desvío 9.</w:t>
+      </w:r>
+    </w:p>
+    <w:p>
+      <w:pPr>
+        <w:pStyle w:val="Prrafodelista"/>
+        <w:numPr>
+          <w:ilvl w:val="0"/>
+          <w:numId w:val="1"/>
+        </w:numPr>
+        <w:rPr>
+          <w:lang w:val="es-UY"/>
+        </w:rPr>
+      </w:pPr>
+      <w:r>
+        <w:rPr>
+          <w:lang w:val="es-UY"/>
+        </w:rPr>
+        <w:t xml:space="preserve">Sex: </w:t>
+      </w:r>
+      <w:r>
+        <w:rPr>
+          <w:lang w:val="es-UY"/>
+        </w:rPr>
+        <w:t xml:space="preserve">1-Masculino </w:t>
+      </w:r>
+      <w:r>
+        <w:rPr>
+          <w:lang w:val="es-UY"/>
+        </w:rPr>
+        <w:t>0</w:t>
+      </w:r>
+      <w:r>
+        <w:rPr>
+          <w:lang w:val="es-UY"/>
+        </w:rPr>
+        <w:t>-Femenino</w:t>
+      </w:r>
+      <w:r>
+        <w:rPr>
+          <w:lang w:val="es-UY"/>
+        </w:rPr>
+        <w:t>. Predominan los ejemplos masculinos por un gran margen (</w:t>
+      </w:r>
+      <w:r>
+        <w:rPr>
+          <w:lang w:val="es-UY"/>
+        </w:rPr>
+        <w:t>7</w:t>
+      </w:r>
+      <w:r>
+        <w:rPr>
+          <w:lang w:val="es-UY"/>
+        </w:rPr>
+        <w:t>11 contra 188)</w:t>
+      </w:r>
+    </w:p>
+    <w:p>
+      <w:pPr>
+        <w:pStyle w:val="Prrafodelista"/>
+        <w:numPr>
+          <w:ilvl w:val="0"/>
+          <w:numId w:val="1"/>
+        </w:numPr>
+        <w:rPr>
+          <w:lang w:val="es-UY"/>
+        </w:rPr>
+      </w:pPr>
+      <w:proofErr w:type="spellStart"/>
+      <w:r>
+        <w:rPr>
+          <w:lang w:val="es-UY"/>
+        </w:rPr>
+        <w:t>Cp</w:t>
+      </w:r>
+      <w:proofErr w:type="spellEnd"/>
+      <w:r>
+        <w:rPr>
+          <w:lang w:val="es-UY"/>
+        </w:rPr>
+        <w:t>: Tipo de dolor en el pecho. Valores de 1 a 4</w:t>
+      </w:r>
+      <w:r>
+        <w:rPr>
+          <w:lang w:val="es-UY"/>
+        </w:rPr>
+        <w:t>. El valor 4 es el predominante (</w:t>
+      </w:r>
+      <w:proofErr w:type="spellStart"/>
+      <w:r>
+        <w:rPr>
+          <w:lang w:val="es-UY"/>
+        </w:rPr>
+        <w:t>asintomatico</w:t>
+      </w:r>
+      <w:proofErr w:type="spellEnd"/>
+      <w:r>
+        <w:rPr>
+          <w:lang w:val="es-UY"/>
+        </w:rPr>
+        <w:t>, 485 ejemplos), mientras que el 1 es el más escaso con solo 45 ejemplos. Los valores 2 y 3 poseen entre 150 y 200 ejemplos.</w:t>
+      </w:r>
+    </w:p>
+    <w:p>
+      <w:pPr>
+        <w:pStyle w:val="Prrafodelista"/>
+        <w:numPr>
+          <w:ilvl w:val="0"/>
+          <w:numId w:val="1"/>
+        </w:numPr>
+        <w:rPr>
+          <w:lang w:val="es-UY"/>
+        </w:rPr>
+      </w:pPr>
+      <w:proofErr w:type="spellStart"/>
+      <w:r>
+        <w:rPr>
+          <w:lang w:val="es-UY"/>
+        </w:rPr>
+        <w:t>Trestbps</w:t>
+      </w:r>
+      <w:proofErr w:type="spellEnd"/>
+      <w:r>
+        <w:rPr>
+          <w:lang w:val="es-UY"/>
+        </w:rPr>
+        <w:t xml:space="preserve">: Presión sanguínea en reposo (medida en </w:t>
+      </w:r>
+      <w:r>
+        <w:rPr>
+          <w:lang w:val="es-UY"/>
+        </w:rPr>
+        <w:t>mm Hg</w:t>
+      </w:r>
+      <w:r>
+        <w:rPr>
+          <w:lang w:val="es-UY"/>
+        </w:rPr>
+        <w:t xml:space="preserve"> al ingresar al hospital)</w:t>
+      </w:r>
+      <w:r>
+        <w:rPr>
+          <w:lang w:val="es-UY"/>
+        </w:rPr>
+        <w:t>. Posee una distribución gaussiana. Tiene valores faltantes.</w:t>
+      </w:r>
+    </w:p>
+    <w:p>
+      <w:pPr>
+        <w:pStyle w:val="Prrafodelista"/>
+        <w:numPr>
+          <w:ilvl w:val="0"/>
+          <w:numId w:val="1"/>
+        </w:numPr>
+        <w:rPr>
+          <w:lang w:val="es-UY"/>
+        </w:rPr>
+      </w:pPr>
+      <w:r>
+        <w:rPr>
+          <w:lang w:val="es-UY"/>
+        </w:rPr>
+        <w:t xml:space="preserve">Chol: colesterol en suero (en </w:t>
+      </w:r>
+      <w:r>
+        <w:rPr>
+          <w:lang w:val="es-UY"/>
+        </w:rPr>
+        <w:t>mg/dl</w:t>
+      </w:r>
+      <w:r>
+        <w:rPr>
+          <w:lang w:val="es-UY"/>
+        </w:rPr>
+        <w:t>)</w:t>
+      </w:r>
+      <w:r>
+        <w:rPr>
+          <w:lang w:val="es-UY"/>
+        </w:rPr>
+        <w:t>. Distribución no se asemeja a una conocida.</w:t>
+      </w:r>
+    </w:p>
+    <w:p>
+      <w:pPr>
+        <w:pStyle w:val="Prrafodelista"/>
+        <w:numPr>
+          <w:ilvl w:val="0"/>
+          <w:numId w:val="1"/>
+        </w:numPr>
+        <w:rPr>
+          <w:lang w:val="es-UY"/>
+        </w:rPr>
+      </w:pPr>
+      <w:proofErr w:type="spellStart"/>
+      <w:r>
+        <w:rPr>
+          <w:lang w:val="es-UY"/>
+        </w:rPr>
+        <w:t>Fbs</w:t>
+      </w:r>
+      <w:proofErr w:type="spellEnd"/>
+      <w:r>
+        <w:rPr>
+          <w:lang w:val="es-UY"/>
+        </w:rPr>
+        <w:t xml:space="preserve">: nivel de </w:t>
+      </w:r>
+      <w:proofErr w:type="spellStart"/>
+      <w:r>
+        <w:rPr>
+          <w:lang w:val="es-UY"/>
+        </w:rPr>
+        <w:t>azucar</w:t>
+      </w:r>
+      <w:proofErr w:type="spellEnd"/>
+      <w:r>
+        <w:rPr>
+          <w:lang w:val="es-UY"/>
+        </w:rPr>
+        <w:t xml:space="preserve"> en</w:t>
+      </w:r>
+      <w:r>
+        <w:rPr>
+          <w:lang w:val="es-UY"/>
+        </w:rPr>
+        <w:t xml:space="preserve"> ayuno &gt; 120 mg/dl</w:t>
+      </w:r>
+      <w:r>
+        <w:rPr>
+          <w:lang w:val="es-UY"/>
+        </w:rPr>
+        <w:t xml:space="preserve"> (1 = </w:t>
+      </w:r>
+      <w:r>
+        <w:rPr>
+          <w:lang w:val="es-UY"/>
+        </w:rPr>
+        <w:t>verdadero</w:t>
+      </w:r>
+      <w:r>
+        <w:rPr>
+          <w:lang w:val="es-UY"/>
+        </w:rPr>
+        <w:t xml:space="preserve">; 0 = </w:t>
+      </w:r>
+      <w:r>
+        <w:rPr>
+          <w:lang w:val="es-UY"/>
+        </w:rPr>
+        <w:t>falso</w:t>
+      </w:r>
+      <w:r>
+        <w:rPr>
+          <w:lang w:val="es-UY"/>
+        </w:rPr>
+        <w:t>)</w:t>
+      </w:r>
+      <w:r>
+        <w:rPr>
+          <w:lang w:val="es-UY"/>
+        </w:rPr>
+        <w:t xml:space="preserve">. 0 es mucho más prevalente en el </w:t>
+      </w:r>
+      <w:proofErr w:type="spellStart"/>
+      <w:r>
+        <w:rPr>
+          <w:lang w:val="es-UY"/>
+        </w:rPr>
+        <w:t>dataset</w:t>
+      </w:r>
+      <w:proofErr w:type="spellEnd"/>
+      <w:r>
+        <w:rPr>
+          <w:lang w:val="es-UY"/>
+        </w:rPr>
+        <w:t xml:space="preserve"> (674 vs 135)</w:t>
+      </w:r>
+    </w:p>
+    <w:p>
+      <w:pPr>
+        <w:pStyle w:val="Prrafodelista"/>
+        <w:numPr>
+          <w:ilvl w:val="0"/>
+          <w:numId w:val="1"/>
+        </w:numPr>
+        <w:rPr>
+          <w:lang w:val="es-UY"/>
+        </w:rPr>
+      </w:pPr>
+      <w:proofErr w:type="spellStart"/>
+      <w:r>
+        <w:lastRenderedPageBreak/>
+        <w:t>Restecg</w:t>
+      </w:r>
+      <w:proofErr w:type="spellEnd"/>
+      <w:r>
+        <w:t xml:space="preserve">: </w:t>
+      </w:r>
+      <w:proofErr w:type="spellStart"/>
+      <w:r>
+        <w:t>electrocardiograma</w:t>
+      </w:r>
+      <w:proofErr w:type="spellEnd"/>
+      <w:r>
+        <w:t xml:space="preserve"> </w:t>
+      </w:r>
+      <w:proofErr w:type="spellStart"/>
+      <w:r>
+        <w:t>en</w:t>
+      </w:r>
+      <w:proofErr w:type="spellEnd"/>
+      <w:r>
+        <w:t xml:space="preserve"> </w:t>
+      </w:r>
+      <w:proofErr w:type="spellStart"/>
+      <w:r>
+        <w:t>reposo</w:t>
+      </w:r>
+      <w:proofErr w:type="spellEnd"/>
+      <w:r>
+        <w:t xml:space="preserve"> (0-Normal, 1-</w:t>
+      </w:r>
+      <w:r>
+        <w:t>having ST-T wave abnormality</w:t>
+      </w:r>
+      <w:r>
+        <w:t>, 2-</w:t>
+      </w:r>
+      <w:r>
+        <w:t>showing probable or definite left ventricular hypertrophy</w:t>
+      </w:r>
+      <w:r>
+        <w:t xml:space="preserve"> </w:t>
+      </w:r>
+      <w:r>
+        <w:t>by Estes' criteria</w:t>
+      </w:r>
+      <w:r>
+        <w:t>)</w:t>
+      </w:r>
+      <w:r>
+        <w:t xml:space="preserve">. </w:t>
+      </w:r>
+      <w:r>
+        <w:rPr>
+          <w:lang w:val="es-UY"/>
+        </w:rPr>
+        <w:t xml:space="preserve">0 es el valor más prevalente, 1 y 2 tienen cardinalidades parecidas (177 y </w:t>
+      </w:r>
+      <w:r>
+        <w:rPr>
+          <w:lang w:val="es-UY"/>
+        </w:rPr>
+        <w:t>182</w:t>
+      </w:r>
+      <w:r>
+        <w:rPr>
+          <w:lang w:val="es-UY"/>
+        </w:rPr>
+        <w:t>)</w:t>
+      </w:r>
+    </w:p>
+    <w:p>
+      <w:pPr>
+        <w:pStyle w:val="Prrafodelista"/>
+        <w:numPr>
+          <w:ilvl w:val="0"/>
+          <w:numId w:val="1"/>
+        </w:numPr>
+        <w:rPr>
+          <w:lang w:val="es-UY"/>
+        </w:rPr>
+      </w:pPr>
+      <w:proofErr w:type="spellStart"/>
+      <w:r>
+        <w:rPr>
+          <w:lang w:val="es-UY"/>
+        </w:rPr>
+        <w:t>Thalach</w:t>
+      </w:r>
+      <w:proofErr w:type="spellEnd"/>
+      <w:r>
+        <w:rPr>
+          <w:lang w:val="es-UY"/>
+        </w:rPr>
+        <w:t>: ritmo cardíaco máximo alcanzado</w:t>
+      </w:r>
+      <w:r>
+        <w:rPr>
+          <w:lang w:val="es-UY"/>
+        </w:rPr>
+        <w:t>. Se asemeja a una distribución normal con un leve sesgo hacia la izquierda.</w:t>
+      </w:r>
+    </w:p>
+    <w:p>
+      <w:pPr>
+        <w:pStyle w:val="Prrafodelista"/>
+        <w:numPr>
+          <w:ilvl w:val="0"/>
+          <w:numId w:val="1"/>
+        </w:numPr>
+        <w:rPr>
+          <w:lang w:val="es-UY"/>
+        </w:rPr>
+      </w:pPr>
+      <w:proofErr w:type="spellStart"/>
+      <w:r>
+        <w:rPr>
+          <w:lang w:val="es-UY"/>
+        </w:rPr>
+        <w:t>Exang</w:t>
+      </w:r>
+      <w:proofErr w:type="spellEnd"/>
+      <w:r>
+        <w:rPr>
+          <w:lang w:val="es-UY"/>
+        </w:rPr>
+        <w:t xml:space="preserve">: </w:t>
+      </w:r>
+      <w:r>
+        <w:rPr>
+          <w:lang w:val="es-UY"/>
+        </w:rPr>
+        <w:t>angina inducida por ejercicio</w:t>
+      </w:r>
+      <w:r>
+        <w:rPr>
+          <w:lang w:val="es-UY"/>
+        </w:rPr>
+        <w:t xml:space="preserve"> (1-Si, </w:t>
+      </w:r>
+      <w:r>
+        <w:rPr>
+          <w:lang w:val="es-UY"/>
+        </w:rPr>
+        <w:t>0</w:t>
+      </w:r>
+      <w:r>
+        <w:rPr>
+          <w:lang w:val="es-UY"/>
+        </w:rPr>
+        <w:t>-No)</w:t>
+      </w:r>
+      <w:r>
+        <w:rPr>
+          <w:lang w:val="es-UY"/>
+        </w:rPr>
+        <w:t xml:space="preserve">. Existen 514 ejemplos para el valor 0 y 330 para el valor 1. </w:t>
+      </w:r>
+    </w:p>
+    <w:p>
+      <w:pPr>
+        <w:pStyle w:val="Prrafodelista"/>
+        <w:numPr>
+          <w:ilvl w:val="0"/>
+          <w:numId w:val="1"/>
+        </w:numPr>
+        <w:rPr>
+          <w:lang w:val="es-UY"/>
+        </w:rPr>
+      </w:pPr>
+      <w:proofErr w:type="spellStart"/>
+      <w:r>
+        <w:t>Oldpeak</w:t>
+      </w:r>
+      <w:proofErr w:type="spellEnd"/>
+      <w:r>
+        <w:t xml:space="preserve">: </w:t>
+      </w:r>
+      <w:r>
+        <w:t>ST depression induced by exercise relative to rest</w:t>
+      </w:r>
+      <w:r>
+        <w:t xml:space="preserve">. </w:t>
+      </w:r>
+      <w:r>
+        <w:rPr>
+          <w:lang w:val="es-UY"/>
+        </w:rPr>
+        <w:t>Distribución no se asemeja a</w:t>
+      </w:r>
+      <w:r>
+        <w:rPr>
+          <w:lang w:val="es-UY"/>
+        </w:rPr>
+        <w:t xml:space="preserve"> una conocida.</w:t>
+      </w:r>
+    </w:p>
+    <w:p>
+      <w:pPr>
+        <w:pStyle w:val="Prrafodelista"/>
+        <w:numPr>
+          <w:ilvl w:val="0"/>
+          <w:numId w:val="1"/>
+        </w:numPr>
+        <w:rPr>
+          <w:lang w:val="es-UY"/>
+        </w:rPr>
+      </w:pPr>
+      <w:r>
+        <w:t>Slope</w:t>
+      </w:r>
+      <w:r>
+        <w:t xml:space="preserve">: </w:t>
+      </w:r>
+      <w:r>
+        <w:t>the slope of the peak exercise ST segment</w:t>
+      </w:r>
+      <w:r>
+        <w:t xml:space="preserve"> (1-upsloping, 2-</w:t>
+      </w:r>
+      <w:r>
+        <w:t>flat</w:t>
+      </w:r>
+      <w:r>
+        <w:t>, 3-</w:t>
+      </w:r>
+      <w:r>
+        <w:t>downsloping</w:t>
+      </w:r>
+      <w:r>
+        <w:t>)</w:t>
+      </w:r>
+      <w:r>
+        <w:t xml:space="preserve">. </w:t>
+      </w:r>
+      <w:r>
+        <w:rPr>
+          <w:lang w:val="es-UY"/>
+        </w:rPr>
+        <w:t xml:space="preserve">El caso más común es 2, seguido por 1 y el </w:t>
+      </w:r>
+      <w:r>
+        <w:rPr>
+          <w:lang w:val="es-UY"/>
+        </w:rPr>
+        <w:t>menos prevalente es el 3.</w:t>
+      </w:r>
+    </w:p>
+    <w:p>
+      <w:pPr>
+        <w:pStyle w:val="Prrafodelista"/>
+        <w:numPr>
+          <w:ilvl w:val="0"/>
+          <w:numId w:val="1"/>
+        </w:numPr>
+        <w:rPr>
+          <w:lang w:val="es-UY"/>
+        </w:rPr>
+      </w:pPr>
+      <w:r>
+        <w:t>Ca</w:t>
+      </w:r>
+      <w:r>
+        <w:t xml:space="preserve">: </w:t>
+      </w:r>
+      <w:r>
+        <w:t xml:space="preserve">number of major vessels (0-3) colored by </w:t>
+      </w:r>
+      <w:proofErr w:type="spellStart"/>
+      <w:r>
+        <w:t>flourosopy</w:t>
+      </w:r>
+      <w:proofErr w:type="spellEnd"/>
+      <w:r>
+        <w:t xml:space="preserve">. </w:t>
+      </w:r>
+      <w:r>
+        <w:rPr>
+          <w:lang w:val="es-UY"/>
+        </w:rPr>
+        <w:t>Distribución sesgada hacia la d</w:t>
+      </w:r>
+      <w:r>
+        <w:rPr>
+          <w:lang w:val="es-UY"/>
+        </w:rPr>
+        <w:t>erecha. A medida que se aumenta el número de vasos, los ejemplos disminuyen.</w:t>
+      </w:r>
+    </w:p>
+    <w:p>
+      <w:pPr>
+        <w:pStyle w:val="Prrafodelista"/>
+        <w:numPr>
+          <w:ilvl w:val="0"/>
+          <w:numId w:val="1"/>
+        </w:numPr>
+        <w:rPr>
+          <w:lang w:val="es-UY"/>
+        </w:rPr>
+      </w:pPr>
+      <w:proofErr w:type="spellStart"/>
+      <w:r>
+        <w:t>Thal</w:t>
+      </w:r>
+      <w:proofErr w:type="spellEnd"/>
+      <w:r>
+        <w:t xml:space="preserve">: </w:t>
+      </w:r>
+      <w:r>
+        <w:t>3 = normal; 6 = fixed defect; 7 = reversable defect</w:t>
+      </w:r>
+      <w:r>
+        <w:t xml:space="preserve">. </w:t>
+      </w:r>
+      <w:r>
+        <w:rPr>
+          <w:lang w:val="es-UY"/>
+        </w:rPr>
+        <w:t>Posee 477 valores faltantes. Mayor p</w:t>
+      </w:r>
+      <w:r>
+        <w:rPr>
+          <w:lang w:val="es-UY"/>
+        </w:rPr>
+        <w:t>revalencia en 3 y 7 (alrededor de 180 ejemplos).</w:t>
+      </w:r>
+    </w:p>
+    <w:p>
+      <w:pPr>
+        <w:pStyle w:val="Prrafodelista"/>
+        <w:numPr>
+          <w:ilvl w:val="0"/>
+          <w:numId w:val="1"/>
+        </w:numPr>
+        <w:rPr>
+          <w:lang w:val="es-UY"/>
+        </w:rPr>
+      </w:pPr>
+      <w:r>
+        <w:t>N</w:t>
+      </w:r>
+      <w:r>
+        <w:t>um</w:t>
+      </w:r>
+      <w:r>
+        <w:t xml:space="preserve">: </w:t>
+      </w:r>
+      <w:r>
+        <w:t>diagnosis of heart disease (angiographic disease status)</w:t>
+      </w:r>
+      <w:r>
+        <w:t xml:space="preserve"> (0- </w:t>
+      </w:r>
+      <w:r>
+        <w:t>&lt; 50% diameter narrowing</w:t>
+      </w:r>
+      <w:r>
+        <w:t xml:space="preserve">, 1- </w:t>
+      </w:r>
+      <w:r>
+        <w:t>&gt; 50% diameter narrowing</w:t>
+      </w:r>
+      <w:r>
+        <w:t>)</w:t>
+      </w:r>
+      <w:r>
+        <w:t xml:space="preserve">. </w:t>
+      </w:r>
+      <w:r>
+        <w:rPr>
+          <w:lang w:val="es-UY"/>
+        </w:rPr>
+        <w:t xml:space="preserve">Los posibles valores enteros van del 0 al 4. #0=404, </w:t>
+      </w:r>
+      <w:r>
+        <w:rPr>
+          <w:lang w:val="es-UY"/>
+        </w:rPr>
+        <w:t>#</w:t>
+      </w:r>
+      <w:r>
+        <w:rPr>
+          <w:lang w:val="es-UY"/>
+        </w:rPr>
+        <w:t>1</w:t>
+      </w:r>
+      <w:r>
+        <w:rPr>
+          <w:lang w:val="es-UY"/>
+        </w:rPr>
+        <w:t>=</w:t>
+      </w:r>
+      <w:r>
+        <w:rPr>
+          <w:lang w:val="es-UY"/>
+        </w:rPr>
+        <w:t xml:space="preserve">191, </w:t>
+      </w:r>
+      <w:r>
+        <w:rPr>
+          <w:lang w:val="es-UY"/>
+        </w:rPr>
+        <w:t>#</w:t>
+      </w:r>
+      <w:r>
+        <w:rPr>
+          <w:lang w:val="es-UY"/>
+        </w:rPr>
+        <w:t>2</w:t>
+      </w:r>
+      <w:r>
+        <w:rPr>
+          <w:lang w:val="es-UY"/>
+        </w:rPr>
+        <w:t>=</w:t>
+      </w:r>
+      <w:r>
+        <w:rPr>
+          <w:lang w:val="es-UY"/>
+        </w:rPr>
+        <w:t xml:space="preserve">130, </w:t>
+      </w:r>
+      <w:r>
+        <w:rPr>
+          <w:lang w:val="es-UY"/>
+        </w:rPr>
+        <w:t>#</w:t>
+      </w:r>
+      <w:r>
+        <w:rPr>
+          <w:lang w:val="es-UY"/>
+        </w:rPr>
+        <w:t>3</w:t>
+      </w:r>
+      <w:r>
+        <w:rPr>
+          <w:lang w:val="es-UY"/>
+        </w:rPr>
+        <w:t>=</w:t>
+      </w:r>
+      <w:r>
+        <w:rPr>
+          <w:lang w:val="es-UY"/>
+        </w:rPr>
+        <w:t>132, #4=42. 0 significa que e</w:t>
+      </w:r>
+      <w:r>
+        <w:rPr>
+          <w:lang w:val="es-UY"/>
+        </w:rPr>
+        <w:t>l paciente no posee la condición y los valores de 1 a 4 indican la severidad de la misma</w:t>
+      </w:r>
+    </w:p>
+    <w:p>
+      <w:pPr>
+        <w:rPr>
+          <w:lang w:val="es-UY"/>
+        </w:rPr>
+      </w:pPr>
+      <w:r>
+        <w:rPr>
+          <w:lang w:val="es-UY"/>
+        </w:rPr>
+        <w:t>Los datos poseen atributos f</w:t>
+      </w:r>
+      <w:r>
+        <w:rPr>
+          <w:lang w:val="es-UY"/>
+        </w:rPr>
+        <w:t>altantes y están representados con el valor -9.</w:t>
+      </w:r>
+    </w:p>
+    <w:p>
+      <w:pPr>
+        <w:rPr>
+          <w:lang w:val="es-UY"/>
+        </w:rPr>
+      </w:pPr>
+      <w:r>
+        <w:rPr>
+          <w:lang w:val="es-UY"/>
+        </w:rPr>
+        <w:t xml:space="preserve">El </w:t>
+      </w:r>
+      <w:proofErr w:type="spellStart"/>
+      <w:r>
+        <w:rPr>
+          <w:lang w:val="es-UY"/>
+        </w:rPr>
+        <w:t>dataset</w:t>
+      </w:r>
+      <w:proofErr w:type="spellEnd"/>
+      <w:r>
+        <w:rPr>
+          <w:lang w:val="es-UY"/>
+        </w:rPr>
+        <w:t xml:space="preserve"> de Cleveland posee unas pocas filas corruptas por </w:t>
+      </w:r>
+      <w:proofErr w:type="spellStart"/>
+      <w:r>
+        <w:rPr>
+          <w:lang w:val="es-UY"/>
+        </w:rPr>
+        <w:t>encoding</w:t>
+      </w:r>
+      <w:proofErr w:type="spellEnd"/>
+      <w:r>
+        <w:rPr>
+          <w:lang w:val="es-UY"/>
+        </w:rPr>
+        <w:t xml:space="preserve"> al final del archivo. Las primeras 282 filas de las 293 no tienen problemas, por lo que esas serán las utilizadas en los siguientes pasos del caso de estudio.</w:t>
+      </w:r>
+    </w:p>
+    <w:p>
+      <w:pPr>
+        <w:rPr>
+          <w:lang w:val="es-UY"/>
+        </w:rPr>
+      </w:pPr>
+    </w:p>
+    <w:p>
+      <w:pPr>
+        <w:rPr>
+          <w:lang w:val="es-UY"/>
+        </w:rPr>
+      </w:pPr>
+    </w:p>
+    <w:p>
+      <w:pPr>
         <w:rPr>
           <w:b/>
           <w:bCs/>
-        </w:rPr>
-        <w:t xml:space="preserve">4- </w:t>
-      </w:r>
-      <w:proofErr w:type="spellStart"/>
+          <w:lang w:val="es-UY"/>
+        </w:rPr>
+      </w:pPr>
       <w:r>
         <w:rPr>
           <w:b/>
           <w:bCs/>
-        </w:rPr>
-        <w:t>Algoritmos</w:t>
-      </w:r>
-      <w:proofErr w:type="spellEnd"/>
+          <w:lang w:val="es-UY"/>
+        </w:rPr>
+        <w:t xml:space="preserve">3- </w:t>
+      </w:r>
       <w:r>
         <w:rPr>
           <w:b/>
           <w:bCs/>
-        </w:rPr>
-        <w:t xml:space="preserve"> y </w:t>
-      </w:r>
-      <w:proofErr w:type="spellStart"/>
+          <w:lang w:val="es-UY"/>
+        </w:rPr>
+        <w:t>P</w:t>
+      </w:r>
       <w:r>
         <w:rPr>
           <w:b/>
           <w:bCs/>
-        </w:rPr>
-        <w:t>modelos</w:t>
-      </w:r>
-      <w:proofErr w:type="spellEnd"/>
-    </w:p>
-    <w:p>
-      <w:pPr>
-        <w:rPr>
-          <w:lang w:val="es-UY"/>
-        </w:rPr>
-      </w:pPr>
-      <w:r>
-        <w:rPr>
-          <w:lang w:val="es-UY"/>
-        </w:rPr>
-        <w:t xml:space="preserve">En cuanto al algoritmo de aprendizaje para generar el modelo de predicción de enfermedades del corazón, claramente debemos considerar los algoritmos supervisados de clasificación. Dentro de estos, se podría justificar no utilizar </w:t>
+          <w:lang w:val="es-UY"/>
+        </w:rPr>
+        <w:t>reparación previa de los datos</w:t>
+      </w:r>
+    </w:p>
+    <w:p>
+      <w:pPr>
+        <w:rPr>
+          <w:b/>
+          <w:bCs/>
+          <w:lang w:val="es-UY"/>
+        </w:rPr>
+      </w:pPr>
+      <w:r>
+        <w:rPr>
+          <w:b/>
+          <w:bCs/>
+          <w:lang w:val="es-UY"/>
+        </w:rPr>
+        <w:t>Selección de atributos</w:t>
+      </w:r>
+      <w:r>
+        <w:rPr>
+          <w:b/>
+          <w:bCs/>
+          <w:lang w:val="es-UY"/>
+        </w:rPr>
+        <w:t xml:space="preserve"> previa</w:t>
+      </w:r>
+    </w:p>
+    <w:p>
+      <w:pPr>
+        <w:rPr>
+          <w:lang w:val="es-UY"/>
+        </w:rPr>
+      </w:pPr>
+      <w:r>
+        <w:rPr>
+          <w:lang w:val="es-UY"/>
+        </w:rPr>
+        <w:t>Debido a la gran cantidad de valores faltantes en algunos atributos, d</w:t>
+      </w:r>
+      <w:r>
+        <w:rPr>
+          <w:lang w:val="es-UY"/>
+        </w:rPr>
+        <w:t xml:space="preserve">ecido descartar los que tengan más de 33% de valores faltantes. También descarto </w:t>
+      </w:r>
+      <w:proofErr w:type="spellStart"/>
+      <w:r>
+        <w:rPr>
+          <w:lang w:val="es-UY"/>
+        </w:rPr>
+        <w:t>name</w:t>
+      </w:r>
+      <w:proofErr w:type="spellEnd"/>
+      <w:r>
+        <w:rPr>
+          <w:lang w:val="es-UY"/>
+        </w:rPr>
+        <w:t xml:space="preserve"> e id.</w:t>
+      </w:r>
+    </w:p>
+    <w:p>
+      <w:pPr>
+        <w:rPr>
+          <w:lang w:val="es-UY"/>
+        </w:rPr>
+      </w:pPr>
+      <w:r>
+        <w:rPr>
+          <w:lang w:val="es-UY"/>
+        </w:rPr>
+        <w:t>Columnas descartadas:</w:t>
+      </w:r>
+    </w:p>
+    <w:p>
+      <w:pPr>
+        <w:rPr>
+          <w:lang w:val="es-UY"/>
+        </w:rPr>
+      </w:pPr>
+      <w:proofErr w:type="spellStart"/>
+      <w:r>
+        <w:rPr>
+          <w:lang w:val="es-UY"/>
+        </w:rPr>
+        <w:t>Name</w:t>
+      </w:r>
+      <w:proofErr w:type="spellEnd"/>
+      <w:r>
+        <w:rPr>
+          <w:lang w:val="es-UY"/>
+        </w:rPr>
+        <w:t xml:space="preserve">, Id, </w:t>
+      </w:r>
+      <w:proofErr w:type="spellStart"/>
+      <w:r>
+        <w:rPr>
+          <w:lang w:val="es-UY"/>
+        </w:rPr>
+        <w:t>ccf</w:t>
+      </w:r>
+      <w:proofErr w:type="spellEnd"/>
+      <w:r>
+        <w:rPr>
+          <w:lang w:val="es-UY"/>
+        </w:rPr>
+        <w:t xml:space="preserve">, </w:t>
+      </w:r>
+      <w:proofErr w:type="spellStart"/>
+      <w:r>
+        <w:rPr>
+          <w:lang w:val="es-UY"/>
+        </w:rPr>
+        <w:t>pncaden</w:t>
+      </w:r>
+      <w:proofErr w:type="spellEnd"/>
+      <w:r>
+        <w:rPr>
+          <w:lang w:val="es-UY"/>
+        </w:rPr>
+        <w:t xml:space="preserve">, </w:t>
+      </w:r>
+      <w:proofErr w:type="spellStart"/>
+      <w:r>
+        <w:rPr>
+          <w:lang w:val="es-UY"/>
+        </w:rPr>
+        <w:t>cigs</w:t>
+      </w:r>
+      <w:proofErr w:type="spellEnd"/>
+      <w:r>
+        <w:rPr>
+          <w:lang w:val="es-UY"/>
+        </w:rPr>
+        <w:t xml:space="preserve">, </w:t>
+      </w:r>
+      <w:proofErr w:type="spellStart"/>
+      <w:r>
+        <w:rPr>
+          <w:lang w:val="es-UY"/>
+        </w:rPr>
+        <w:t>years</w:t>
+      </w:r>
+      <w:proofErr w:type="spellEnd"/>
+      <w:r>
+        <w:rPr>
+          <w:lang w:val="es-UY"/>
+        </w:rPr>
+        <w:t xml:space="preserve">, dm, </w:t>
+      </w:r>
+      <w:proofErr w:type="spellStart"/>
+      <w:r>
+        <w:rPr>
+          <w:lang w:val="es-UY"/>
+        </w:rPr>
+        <w:t>famhist</w:t>
+      </w:r>
+      <w:proofErr w:type="spellEnd"/>
+      <w:r>
+        <w:rPr>
+          <w:lang w:val="es-UY"/>
+        </w:rPr>
+        <w:t xml:space="preserve">, </w:t>
+      </w:r>
+      <w:proofErr w:type="spellStart"/>
+      <w:r>
+        <w:rPr>
+          <w:lang w:val="es-UY"/>
+        </w:rPr>
+        <w:t>smoke</w:t>
+      </w:r>
+      <w:proofErr w:type="spellEnd"/>
+      <w:r>
+        <w:rPr>
+          <w:lang w:val="es-UY"/>
+        </w:rPr>
+        <w:t xml:space="preserve">, </w:t>
+      </w:r>
+      <w:proofErr w:type="spellStart"/>
+      <w:r>
+        <w:rPr>
+          <w:lang w:val="es-UY"/>
+        </w:rPr>
+        <w:t>thaltime</w:t>
+      </w:r>
+      <w:proofErr w:type="spellEnd"/>
+      <w:r>
+        <w:rPr>
+          <w:lang w:val="es-UY"/>
+        </w:rPr>
+        <w:t xml:space="preserve">, </w:t>
+      </w:r>
+      <w:proofErr w:type="spellStart"/>
+      <w:r>
+        <w:rPr>
+          <w:lang w:val="es-UY"/>
+        </w:rPr>
+        <w:t>slope</w:t>
+      </w:r>
+      <w:proofErr w:type="spellEnd"/>
+      <w:r>
+        <w:rPr>
+          <w:lang w:val="es-UY"/>
+        </w:rPr>
+        <w:t xml:space="preserve">, rldv5, ca, </w:t>
+      </w:r>
+      <w:proofErr w:type="spellStart"/>
+      <w:r>
+        <w:rPr>
+          <w:lang w:val="es-UY"/>
+        </w:rPr>
+        <w:t>restckm</w:t>
+      </w:r>
+      <w:proofErr w:type="spellEnd"/>
+      <w:r>
+        <w:rPr>
+          <w:lang w:val="es-UY"/>
+        </w:rPr>
+        <w:t xml:space="preserve">, </w:t>
+      </w:r>
+      <w:proofErr w:type="spellStart"/>
+      <w:r>
+        <w:rPr>
+          <w:lang w:val="es-UY"/>
+        </w:rPr>
+        <w:t>exerckm</w:t>
+      </w:r>
+      <w:proofErr w:type="spellEnd"/>
+      <w:r>
+        <w:rPr>
+          <w:lang w:val="es-UY"/>
+        </w:rPr>
+        <w:t xml:space="preserve">, </w:t>
+      </w:r>
+      <w:proofErr w:type="spellStart"/>
+      <w:r>
+        <w:rPr>
+          <w:lang w:val="es-UY"/>
+        </w:rPr>
+        <w:t>restef</w:t>
+      </w:r>
+      <w:proofErr w:type="spellEnd"/>
+      <w:r>
+        <w:rPr>
+          <w:lang w:val="es-UY"/>
+        </w:rPr>
+        <w:t xml:space="preserve">, </w:t>
+      </w:r>
+      <w:proofErr w:type="spellStart"/>
+      <w:r>
+        <w:rPr>
+          <w:lang w:val="es-UY"/>
+        </w:rPr>
+        <w:t>restwm</w:t>
+      </w:r>
+      <w:proofErr w:type="spellEnd"/>
+      <w:r>
+        <w:rPr>
+          <w:lang w:val="es-UY"/>
+        </w:rPr>
+        <w:t xml:space="preserve">, </w:t>
+      </w:r>
+      <w:proofErr w:type="spellStart"/>
+      <w:r>
+        <w:rPr>
+          <w:lang w:val="es-UY"/>
+        </w:rPr>
+        <w:t>exeref</w:t>
+      </w:r>
+      <w:proofErr w:type="spellEnd"/>
+      <w:r>
+        <w:rPr>
+          <w:lang w:val="es-UY"/>
+        </w:rPr>
+        <w:t xml:space="preserve">, </w:t>
+      </w:r>
+      <w:proofErr w:type="spellStart"/>
+      <w:r>
+        <w:rPr>
+          <w:lang w:val="es-UY"/>
+        </w:rPr>
+        <w:t>exerwm</w:t>
+      </w:r>
+      <w:proofErr w:type="spellEnd"/>
+      <w:r>
+        <w:rPr>
+          <w:lang w:val="es-UY"/>
+        </w:rPr>
+        <w:t xml:space="preserve">, </w:t>
+      </w:r>
+      <w:proofErr w:type="spellStart"/>
+      <w:r>
+        <w:rPr>
+          <w:lang w:val="es-UY"/>
+        </w:rPr>
+        <w:t>thal</w:t>
+      </w:r>
+      <w:proofErr w:type="spellEnd"/>
+      <w:r>
+        <w:rPr>
+          <w:lang w:val="es-UY"/>
+        </w:rPr>
+        <w:t xml:space="preserve">, </w:t>
+      </w:r>
+      <w:proofErr w:type="spellStart"/>
+      <w:r>
+        <w:rPr>
+          <w:lang w:val="es-UY"/>
+        </w:rPr>
+        <w:t>thalsev</w:t>
+      </w:r>
+      <w:proofErr w:type="spellEnd"/>
+      <w:r>
+        <w:rPr>
+          <w:lang w:val="es-UY"/>
+        </w:rPr>
+        <w:t xml:space="preserve">, </w:t>
+      </w:r>
+      <w:proofErr w:type="spellStart"/>
+      <w:r>
+        <w:rPr>
+          <w:lang w:val="es-UY"/>
+        </w:rPr>
+        <w:t>thalpul</w:t>
+      </w:r>
+      <w:proofErr w:type="spellEnd"/>
+      <w:r>
+        <w:rPr>
+          <w:lang w:val="es-UY"/>
+        </w:rPr>
+        <w:t xml:space="preserve">, </w:t>
+      </w:r>
+      <w:proofErr w:type="spellStart"/>
+      <w:r>
+        <w:rPr>
+          <w:lang w:val="es-UY"/>
+        </w:rPr>
+        <w:t>earlobe</w:t>
+      </w:r>
+      <w:proofErr w:type="spellEnd"/>
+      <w:r>
+        <w:rPr>
+          <w:lang w:val="es-UY"/>
+        </w:rPr>
+        <w:t xml:space="preserve">, </w:t>
+      </w:r>
+      <w:proofErr w:type="spellStart"/>
+      <w:r>
+        <w:rPr>
+          <w:lang w:val="es-UY"/>
+        </w:rPr>
+        <w:t>ramus</w:t>
+      </w:r>
+      <w:proofErr w:type="spellEnd"/>
+      <w:r>
+        <w:rPr>
+          <w:lang w:val="es-UY"/>
+        </w:rPr>
+        <w:t xml:space="preserve">, om2, </w:t>
+      </w:r>
+      <w:proofErr w:type="spellStart"/>
+      <w:r>
+        <w:rPr>
+          <w:lang w:val="es-UY"/>
+        </w:rPr>
+        <w:t>cathef</w:t>
+      </w:r>
+      <w:proofErr w:type="spellEnd"/>
+      <w:r>
+        <w:rPr>
+          <w:lang w:val="es-UY"/>
+        </w:rPr>
+        <w:t xml:space="preserve">, </w:t>
+      </w:r>
+      <w:proofErr w:type="spellStart"/>
+      <w:r>
+        <w:rPr>
+          <w:lang w:val="es-UY"/>
+        </w:rPr>
+        <w:t>junk</w:t>
+      </w:r>
+      <w:proofErr w:type="spellEnd"/>
+      <w:r>
+        <w:rPr>
+          <w:lang w:val="es-UY"/>
+        </w:rPr>
+        <w:t>.</w:t>
+      </w:r>
+    </w:p>
+    <w:p>
+      <w:pPr>
+        <w:rPr>
+          <w:lang w:val="es-UY"/>
+        </w:rPr>
+      </w:pPr>
+    </w:p>
+    <w:p>
+      <w:pPr>
+        <w:rPr>
+          <w:b/>
+          <w:bCs/>
+          <w:lang w:val="es-UY"/>
+        </w:rPr>
+      </w:pPr>
+      <w:r>
+        <w:rPr>
+          <w:b/>
+          <w:bCs/>
+          <w:lang w:val="es-UY"/>
+        </w:rPr>
+        <w:t>Estrategias de imputación</w:t>
+      </w:r>
+    </w:p>
+    <w:p>
+      <w:pPr>
+        <w:rPr>
+          <w:lang w:val="es-UY"/>
+        </w:rPr>
+      </w:pPr>
+      <w:r>
+        <w:rPr>
+          <w:lang w:val="es-UY"/>
+        </w:rPr>
+        <w:t>Para los predictores con más valores nulos dentro de los que no fueron descartados y de tipo categóricos, decido elegir un valor definido que represente que ahí existe un valor nulo. Imputo con el valor -1. Luego, decido imputar los restantes predictores categ</w:t>
+      </w:r>
+      <w:r>
+        <w:rPr>
+          <w:lang w:val="es-UY"/>
+        </w:rPr>
+        <w:t xml:space="preserve">óricos con su moda (estos tienen menos de 19 valores nulos que equivale aproximadamente a un 2% de los ejemplos). Además, estos poseen una cardinalidad extremadamente alta en su moda, por lo que esta imputación, con un grado de seguridad muy alto, representa el valor exacto que </w:t>
+      </w:r>
+      <w:r>
+        <w:rPr>
+          <w:lang w:val="es-UY"/>
+        </w:rPr>
+        <w:lastRenderedPageBreak/>
+        <w:t xml:space="preserve">tendrían estos ejemplos. Por último, se decide imputar los últimos valores faltantes con la media, ya que </w:t>
+      </w:r>
+      <w:r>
+        <w:rPr>
+          <w:lang w:val="es-UY"/>
+        </w:rPr>
+        <w:t xml:space="preserve">la gran mayoría de </w:t>
+      </w:r>
+      <w:r>
+        <w:rPr>
+          <w:lang w:val="es-UY"/>
+        </w:rPr>
+        <w:t>estos poseen distribuciones</w:t>
+      </w:r>
+      <w:r>
+        <w:rPr>
+          <w:lang w:val="es-UY"/>
+        </w:rPr>
+        <w:t xml:space="preserve"> gaussianas o uniformes y valores </w:t>
+      </w:r>
+      <w:r>
+        <w:rPr>
+          <w:lang w:val="es-UY"/>
+        </w:rPr>
+        <w:t>enteros o reales</w:t>
+      </w:r>
+      <w:r>
+        <w:rPr>
+          <w:lang w:val="es-UY"/>
+        </w:rPr>
+        <w:t xml:space="preserve">. Hay 3 predictores </w:t>
+      </w:r>
+      <w:r>
+        <w:rPr>
+          <w:lang w:val="es-UY"/>
+        </w:rPr>
+        <w:t xml:space="preserve">en los que hubiera escogido una estrategia de imputación utilizando </w:t>
+      </w:r>
+      <w:r>
+        <w:rPr>
+          <w:lang w:val="es-UY"/>
+        </w:rPr>
+        <w:t xml:space="preserve">la mediana por su distribución fuertemente sesgada hacia la derecha (predictores ridv5e, proto y </w:t>
+      </w:r>
+      <w:proofErr w:type="spellStart"/>
+      <w:r>
+        <w:rPr>
+          <w:lang w:val="es-UY"/>
+        </w:rPr>
+        <w:t>met</w:t>
+      </w:r>
+      <w:proofErr w:type="spellEnd"/>
+      <w:r>
+        <w:rPr>
+          <w:lang w:val="es-UY"/>
+        </w:rPr>
+        <w:t>, véase la imagen a continuación</w:t>
+      </w:r>
+      <w:r>
+        <w:rPr>
+          <w:lang w:val="es-UY"/>
+        </w:rPr>
+        <w:t>)</w:t>
+      </w:r>
+      <w:r>
+        <w:rPr>
+          <w:lang w:val="es-UY"/>
+        </w:rPr>
+        <w:t>. Se podría aplicar una transformación logarítmica a estos 3 predictores para obtener una distribución más parecida a una gaussiana.</w:t>
+      </w:r>
+    </w:p>
+    <w:p>
+      <w:pPr>
+        <w:rPr>
+          <w:lang w:val="es-UY"/>
+        </w:rPr>
+      </w:pPr>
+    </w:p>
+    <w:p>
+      <w:pPr>
+        <w:rPr>
+          <w:lang w:val="es-UY"/>
+        </w:rPr>
+      </w:pPr>
+      <w:r>
+        <w:rPr>
+          <w:lang w:val="es-UY"/>
+        </w:rPr>
+        <w:t xml:space="preserve">(Distribuciones </w:t>
+      </w:r>
+      <w:proofErr w:type="spellStart"/>
+      <w:r>
+        <w:rPr>
+          <w:lang w:val="es-UY"/>
+        </w:rPr>
+        <w:t>simil</w:t>
+      </w:r>
+      <w:proofErr w:type="spellEnd"/>
+      <w:r>
+        <w:rPr>
+          <w:lang w:val="es-UY"/>
+        </w:rPr>
+        <w:t>-gaussianas)</w:t>
+      </w:r>
+    </w:p>
+    <w:p>
+      <w:pPr>
+        <w:ind w:left="720" w:hanging="720"/>
+        <w:rPr>
+          <w:lang w:val="es-UY"/>
+        </w:rPr>
+      </w:pPr>
+      <w:r>
+        <w:rPr>
+          <w:lang w:val="es-UY"/>
+        </w:rPr>
+        <w:drawing>
+          <wp:inline distT="0" distB="0" distL="0" distR="0" wp14:anchorId="5536A3EE" wp14:editId="6DECED51">
+            <wp:extent cx="5400040" cy="3508375"/>
+            <wp:effectExtent l="0" t="0" r="0" b="0"/>
+            <wp:docPr id="4" name="Imagen 4" descr="Imagen que contiene interior, computadora, computer, grande&#10;&#10;Descripción generada automáticamente"/>
+            <wp:cNvGraphicFramePr>
+              <a:graphicFrameLocks xmlns:a="http://schemas.openxmlformats.org/drawingml/2006/main" noChangeAspect="1"/>
+            </wp:cNvGraphicFramePr>
+            <a:graphic xmlns:a="http://schemas.openxmlformats.org/drawingml/2006/main">
+              <a:graphicData uri="http://schemas.openxmlformats.org/drawingml/2006/picture">
+                <pic:pic xmlns:pic="http://schemas.openxmlformats.org/drawingml/2006/picture">
+                  <pic:nvPicPr>
+                    <pic:cNvPr id="4" name="Imagen 4" descr="Imagen que contiene interior, computadora, computer, grande&#10;&#10;Descripción generada automáticamente"/>
+                    <pic:cNvPicPr/>
+                  </pic:nvPicPr>
+                  <pic:blipFill>
+                    <a:blip r:embed="rId5"/>
+                    <a:stretch>
+                      <a:fillRect/>
+                    </a:stretch>
+                  </pic:blipFill>
+                  <pic:spPr>
+                    <a:xfrm>
+                      <a:off x="0" y="0"/>
+                      <a:ext cx="5400040" cy="3508375"/>
+                    </a:xfrm>
+                    <a:prstGeom prst="rect">
+                      <a:avLst/>
+                    </a:prstGeom>
+                  </pic:spPr>
+                </pic:pic>
+              </a:graphicData>
+            </a:graphic>
+          </wp:inline>
+        </w:drawing>
+      </w:r>
+    </w:p>
+    <w:p>
+      <w:pPr>
+        <w:rPr>
+          <w:lang w:val="es-UY"/>
+        </w:rPr>
+      </w:pPr>
+      <w:r>
+        <w:rPr>
+          <w:lang w:val="es-UY"/>
+        </w:rPr>
+        <w:t xml:space="preserve">(Distribuciones </w:t>
+      </w:r>
+      <w:r>
+        <w:rPr>
+          <w:lang w:val="es-UY"/>
+        </w:rPr>
+        <w:t>fuertemente sesgadas hacia la derecha</w:t>
+      </w:r>
+      <w:r>
+        <w:rPr>
+          <w:lang w:val="es-UY"/>
+        </w:rPr>
+        <w:t>)</w:t>
+      </w:r>
+    </w:p>
+    <w:p>
+      <w:pPr>
+        <w:rPr>
+          <w:lang w:val="es-UY"/>
+        </w:rPr>
+      </w:pPr>
+      <w:r>
+        <w:rPr>
+          <w:lang w:val="es-UY"/>
+        </w:rPr>
+        <w:drawing>
+          <wp:inline distT="0" distB="0" distL="0" distR="0" wp14:anchorId="1463B852" wp14:editId="06FBF42A">
+            <wp:extent cx="5400040" cy="1784350"/>
+            <wp:effectExtent l="0" t="0" r="0" b="6350"/>
+            <wp:docPr id="5" name="Imagen 5" descr="Una captura de pantalla de una red social&#10;&#10;Descripción generada automáticamente"/>
+            <wp:cNvGraphicFramePr>
+              <a:graphicFrameLocks xmlns:a="http://schemas.openxmlformats.org/drawingml/2006/main" noChangeAspect="1"/>
+            </wp:cNvGraphicFramePr>
+            <a:graphic xmlns:a="http://schemas.openxmlformats.org/drawingml/2006/main">
+              <a:graphicData uri="http://schemas.openxmlformats.org/drawingml/2006/picture">
+                <pic:pic xmlns:pic="http://schemas.openxmlformats.org/drawingml/2006/picture">
+                  <pic:nvPicPr>
+                    <pic:cNvPr id="5" name="Imagen 5" descr="Una captura de pantalla de una red social&#10;&#10;Descripción generada automáticamente"/>
+                    <pic:cNvPicPr/>
+                  </pic:nvPicPr>
+                  <pic:blipFill>
+                    <a:blip r:embed="rId6"/>
+                    <a:stretch>
+                      <a:fillRect/>
+                    </a:stretch>
+                  </pic:blipFill>
+                  <pic:spPr>
+                    <a:xfrm>
+                      <a:off x="0" y="0"/>
+                      <a:ext cx="5400040" cy="1784350"/>
+                    </a:xfrm>
+                    <a:prstGeom prst="rect">
+                      <a:avLst/>
+                    </a:prstGeom>
+                  </pic:spPr>
+                </pic:pic>
+              </a:graphicData>
+            </a:graphic>
+          </wp:inline>
+        </w:drawing>
+      </w:r>
+    </w:p>
+    <w:p>
+      <w:pPr>
+        <w:rPr>
+          <w:lang w:val="es-UY"/>
+        </w:rPr>
+      </w:pPr>
+    </w:p>
+    <w:p>
+      <w:pPr>
+        <w:rPr>
+          <w:lang w:val="es-UY"/>
+        </w:rPr>
+      </w:pPr>
+    </w:p>
+    <w:p>
+      <w:pPr>
+        <w:ind w:left="720" w:hanging="720"/>
+        <w:rPr>
+          <w:lang w:val="es-UY"/>
+        </w:rPr>
+      </w:pPr>
+      <w:r>
+        <w:rPr>
+          <w:lang w:val="es-UY"/>
+        </w:rPr>
+        <w:t xml:space="preserve">Para el modelado con KNN, se aplicará además una normalización a los datos, ya que este modelo requiere dicha normalización (también se aplicará </w:t>
+      </w:r>
+      <w:proofErr w:type="spellStart"/>
+      <w:r>
+        <w:rPr>
+          <w:lang w:val="es-UY"/>
+        </w:rPr>
+        <w:t>one-hot</w:t>
+      </w:r>
+      <w:proofErr w:type="spellEnd"/>
+      <w:r>
+        <w:rPr>
+          <w:lang w:val="es-UY"/>
+        </w:rPr>
+        <w:t xml:space="preserve"> </w:t>
+      </w:r>
+      <w:proofErr w:type="spellStart"/>
+      <w:r>
+        <w:rPr>
+          <w:lang w:val="es-UY"/>
+        </w:rPr>
+        <w:t>encoding</w:t>
+      </w:r>
+      <w:proofErr w:type="spellEnd"/>
+      <w:r>
+        <w:rPr>
+          <w:lang w:val="es-UY"/>
+        </w:rPr>
+        <w:t xml:space="preserve"> para los predictores categóricos).</w:t>
+      </w:r>
+    </w:p>
+    <w:p>
+      <w:pPr>
+        <w:ind w:left="720" w:hanging="720"/>
+        <w:rPr>
+          <w:lang w:val="es-UY"/>
+        </w:rPr>
+      </w:pPr>
+      <w:r>
+        <w:rPr>
+          <w:lang w:val="es-UY"/>
+        </w:rPr>
+        <w:lastRenderedPageBreak/>
+        <w:t xml:space="preserve">Una nota importante sobre la preparación previa de los datos es que la única estrategia que se realizará previo a los bloques anidados de </w:t>
+      </w:r>
+      <w:proofErr w:type="spellStart"/>
+      <w:r>
+        <w:rPr>
+          <w:lang w:val="es-UY"/>
+        </w:rPr>
+        <w:t>cross</w:t>
+      </w:r>
+      <w:proofErr w:type="spellEnd"/>
+      <w:r>
+        <w:rPr>
+          <w:lang w:val="es-UY"/>
+        </w:rPr>
+        <w:t xml:space="preserve"> </w:t>
+      </w:r>
+      <w:proofErr w:type="spellStart"/>
+      <w:r>
+        <w:rPr>
+          <w:lang w:val="es-UY"/>
+        </w:rPr>
+        <w:t>validation</w:t>
+      </w:r>
+      <w:proofErr w:type="spellEnd"/>
+      <w:r>
+        <w:rPr>
+          <w:lang w:val="es-UY"/>
+        </w:rPr>
+        <w:t xml:space="preserve"> es la estrategia de imputación con el valor conocido -1 que representa que el valor es uno no conocido. </w:t>
+      </w:r>
+      <w:r>
+        <w:rPr>
+          <w:lang w:val="es-UY"/>
+        </w:rPr>
+        <w:t>Esto no depende del set de datos elegido por un Split específico de entrenamiento/test, ya que este valor siempre será el mismo.</w:t>
+      </w:r>
+    </w:p>
+    <w:p>
+      <w:pPr>
+        <w:ind w:left="720" w:hanging="720"/>
+        <w:rPr>
+          <w:lang w:val="es-UY"/>
+        </w:rPr>
+      </w:pPr>
+      <w:r>
+        <w:rPr>
+          <w:lang w:val="es-UY"/>
+        </w:rPr>
+        <w:t>La historia es diferente cuando hablamos de la media, moda y la transformación específica que se aplica para normalizar. Estas transformaciones sí dependen de los datos que se eligen, por lo que normalizar o imputar con uno de estos valores antes de separar los conjuntos en entrenamiento y testeo contribuye con un fenómeno llamado contaminación accidental. Dicho fenómeno causa que las estimaciones de las métricas que realizamos para validar nuestros modelos no sean realistas</w:t>
+      </w:r>
+      <w:r>
+        <w:rPr>
+          <w:lang w:val="es-UY"/>
+        </w:rPr>
+        <w:t>, siendo más optimistas que el rendimiento verdadero que tendrá nuestro modelo.</w:t>
+      </w:r>
+    </w:p>
+    <w:p>
+      <w:pPr>
+        <w:ind w:left="720" w:hanging="720"/>
+        <w:rPr>
+          <w:lang w:val="es-UY"/>
+        </w:rPr>
+      </w:pPr>
+      <w:r>
+        <w:rPr>
+          <w:lang w:val="es-UY"/>
+        </w:rPr>
+        <w:t>Por los argumentos expuestos en el párrafo anterior, estas transformaciones se realizarán para los conjuntos de entrenamiento (por ejemplo, se toma la media y desviación estándar del conjunto de entrenamiento), y luego se transforma a los datos de testeo con los valores hallados para la transformación de los datos de entrenamiento.</w:t>
+      </w:r>
+    </w:p>
+    <w:p>
+      <w:pPr>
+        <w:ind w:left="720" w:hanging="720"/>
+        <w:rPr>
+          <w:lang w:val="es-UY"/>
+        </w:rPr>
+      </w:pPr>
+      <w:r>
+        <w:rPr>
+          <w:lang w:val="es-UY"/>
+        </w:rPr>
+        <w:drawing>
+          <wp:anchor distT="0" distB="0" distL="114300" distR="114300" simplePos="0" relativeHeight="251658240" behindDoc="0" locked="0" layoutInCell="1" allowOverlap="1" wp14:anchorId="44E2746D" wp14:editId="2DDEE0B1">
+            <wp:simplePos x="0" y="0"/>
+            <wp:positionH relativeFrom="margin">
+              <wp:posOffset>-1074420</wp:posOffset>
+            </wp:positionH>
+            <wp:positionV relativeFrom="paragraph">
+              <wp:posOffset>1010285</wp:posOffset>
+            </wp:positionV>
+            <wp:extent cx="7534275" cy="4388485"/>
+            <wp:effectExtent l="0" t="0" r="9525" b="0"/>
+            <wp:wrapSquare wrapText="bothSides"/>
+            <wp:docPr id="6" name="Imagen 6" descr="Diagrama&#10;&#10;Descripción generada automáticamente"/>
+            <wp:cNvGraphicFramePr>
+              <a:graphicFrameLocks xmlns:a="http://schemas.openxmlformats.org/drawingml/2006/main" noChangeAspect="1"/>
+            </wp:cNvGraphicFramePr>
+            <a:graphic xmlns:a="http://schemas.openxmlformats.org/drawingml/2006/main">
+              <a:graphicData uri="http://schemas.openxmlformats.org/drawingml/2006/picture">
+                <pic:pic xmlns:pic="http://schemas.openxmlformats.org/drawingml/2006/picture">
+                  <pic:nvPicPr>
+                    <pic:cNvPr id="6" name="Imagen 6" descr="Diagrama&#10;&#10;Descripción generada automáticamente"/>
+                    <pic:cNvPicPr/>
+                  </pic:nvPicPr>
+                  <pic:blipFill>
+                    <a:blip r:embed="rId7">
+                      <a:extLst>
+                        <a:ext uri="{28A0092B-C50C-407E-A947-70E740481C1C}">
+                          <a14:useLocalDpi xmlns:a14="http://schemas.microsoft.com/office/drawing/2010/main" val="0"/>
+                        </a:ext>
+                      </a:extLst>
+                    </a:blip>
+                    <a:stretch>
+                      <a:fillRect/>
+                    </a:stretch>
+                  </pic:blipFill>
+                  <pic:spPr>
+                    <a:xfrm>
+                      <a:off x="0" y="0"/>
+                      <a:ext cx="7534275" cy="4388485"/>
+                    </a:xfrm>
+                    <a:prstGeom prst="rect">
+                      <a:avLst/>
+                    </a:prstGeom>
+                  </pic:spPr>
+                </pic:pic>
+              </a:graphicData>
+            </a:graphic>
+            <wp14:sizeRelH relativeFrom="page">
+              <wp14:pctWidth>0</wp14:pctWidth>
+            </wp14:sizeRelH>
+            <wp14:sizeRelV relativeFrom="page">
+              <wp14:pctHeight>0</wp14:pctHeight>
+            </wp14:sizeRelV>
+          </wp:anchor>
+        </w:drawing>
+      </w:r>
+      <w:r>
+        <w:rPr>
+          <w:lang w:val="es-UY"/>
+        </w:rPr>
+        <w:t xml:space="preserve">En la imagen a continuación, se pueden observar los operadores dentro del proceso de CV externo. Se puede apreciar que la media y moda (no hay un bloque de normalización debido al algoritmo </w:t>
+      </w:r>
+      <w:proofErr w:type="spellStart"/>
+      <w:r>
+        <w:rPr>
+          <w:lang w:val="es-UY"/>
+        </w:rPr>
+        <w:t>random</w:t>
+      </w:r>
+      <w:proofErr w:type="spellEnd"/>
+      <w:r>
+        <w:rPr>
+          <w:lang w:val="es-UY"/>
+        </w:rPr>
+        <w:t xml:space="preserve"> </w:t>
+      </w:r>
+      <w:proofErr w:type="spellStart"/>
+      <w:r>
+        <w:rPr>
+          <w:lang w:val="es-UY"/>
+        </w:rPr>
+        <w:t>forest</w:t>
+      </w:r>
+      <w:proofErr w:type="spellEnd"/>
+      <w:r>
+        <w:rPr>
+          <w:lang w:val="es-UY"/>
+        </w:rPr>
+        <w:t xml:space="preserve">) se calculan para el conjunto de entrenamiento, y previo a realizar nuestras predicciones con el modelo en el conjunto de testeo, en el </w:t>
+      </w:r>
+      <w:r>
+        <w:rPr>
+          <w:lang w:val="es-UY"/>
+        </w:rPr>
+        <w:t xml:space="preserve">bloque </w:t>
+      </w:r>
+      <w:proofErr w:type="spellStart"/>
+      <w:r>
+        <w:rPr>
+          <w:lang w:val="es-UY"/>
+        </w:rPr>
+        <w:t>Apply</w:t>
+      </w:r>
+      <w:proofErr w:type="spellEnd"/>
+      <w:r>
+        <w:rPr>
+          <w:lang w:val="es-UY"/>
+        </w:rPr>
+        <w:t xml:space="preserve"> </w:t>
+      </w:r>
+      <w:proofErr w:type="spellStart"/>
+      <w:r>
+        <w:rPr>
+          <w:lang w:val="es-UY"/>
+        </w:rPr>
+        <w:t>Model</w:t>
+      </w:r>
+      <w:proofErr w:type="spellEnd"/>
+      <w:r>
+        <w:rPr>
+          <w:lang w:val="es-UY"/>
+        </w:rPr>
+        <w:t xml:space="preserve"> (3) se aplican las imputaciones deseadas.</w:t>
+      </w:r>
+    </w:p>
+    <w:p>
+      <w:pPr>
+        <w:ind w:left="720" w:hanging="720"/>
+        <w:rPr>
+          <w:lang w:val="es-UY"/>
+        </w:rPr>
+      </w:pPr>
+    </w:p>
+    <w:p>
+      <w:pPr>
+        <w:rPr>
+          <w:color w:val="FF0000"/>
+          <w:lang w:val="es-UY"/>
+        </w:rPr>
+      </w:pPr>
+      <w:r>
+        <w:rPr>
+          <w:color w:val="FF0000"/>
+          <w:lang w:val="es-UY"/>
+        </w:rPr>
+        <w:lastRenderedPageBreak/>
+        <w:t xml:space="preserve">//Cambiar tipo de valores a </w:t>
+      </w:r>
+      <w:proofErr w:type="spellStart"/>
+      <w:r>
+        <w:rPr>
+          <w:color w:val="FF0000"/>
+          <w:lang w:val="es-UY"/>
+        </w:rPr>
+        <w:t>polinominal</w:t>
+      </w:r>
+      <w:proofErr w:type="spellEnd"/>
+      <w:r>
+        <w:rPr>
+          <w:color w:val="FF0000"/>
+          <w:lang w:val="es-UY"/>
+        </w:rPr>
+        <w:t xml:space="preserve"> en </w:t>
+      </w:r>
+      <w:proofErr w:type="spellStart"/>
+      <w:r>
+        <w:rPr>
+          <w:color w:val="FF0000"/>
+          <w:lang w:val="es-UY"/>
+        </w:rPr>
+        <w:t>rapidminer</w:t>
+      </w:r>
+      <w:proofErr w:type="spellEnd"/>
+    </w:p>
+    <w:p>
+      <w:pPr>
+        <w:rPr>
+          <w:b/>
+          <w:bCs/>
+          <w:lang w:val="es-UY"/>
+        </w:rPr>
+      </w:pPr>
+      <w:r>
+        <w:rPr>
+          <w:b/>
+          <w:bCs/>
+          <w:lang w:val="es-UY"/>
+        </w:rPr>
+        <w:t>4- Algoritmos y modelos</w:t>
+      </w:r>
+    </w:p>
+    <w:p>
+      <w:pPr>
+        <w:rPr>
+          <w:lang w:val="es-UY"/>
+        </w:rPr>
+      </w:pPr>
+      <w:r>
+        <w:rPr>
+          <w:lang w:val="es-UY"/>
+        </w:rPr>
+        <w:t xml:space="preserve">En cuanto al algoritmo de aprendizaje para generar el modelo de predicción de enfermedades del corazón, claramente debemos considerar los algoritmos supervisados de clasificación. </w:t>
+      </w:r>
+    </w:p>
+    <w:p>
+      <w:pPr>
+        <w:rPr>
+          <w:lang w:val="es-UY"/>
+        </w:rPr>
+      </w:pPr>
+      <w:r>
+        <w:rPr>
+          <w:lang w:val="es-UY"/>
+        </w:rPr>
+        <w:t xml:space="preserve">Dentro de estos, se podría justificar no utilizar </w:t>
       </w:r>
       <w:proofErr w:type="spellStart"/>
       <w:r>
@@ -616,7 +2439,13 @@
         <w:rPr>
           <w:lang w:val="es-UY"/>
         </w:rPr>
-        <w:t xml:space="preserve"> por un consumo alto de memoria debido a que </w:t>
+        <w:t xml:space="preserve"> por un consumo alto de memoria debido a </w:t>
+      </w:r>
+      <w:r>
+        <w:rPr>
+          <w:lang w:val="es-UY"/>
+        </w:rPr>
+        <w:t xml:space="preserve">un </w:t>
       </w:r>
       <w:proofErr w:type="spellStart"/>
       <w:r>
@@ -630,14 +2459,147 @@
         <w:rPr>
           <w:lang w:val="es-UY"/>
         </w:rPr>
-        <w:t xml:space="preserve"> de entrenamiento es uno grande, pero con los bajos costos de memoria de hoy en </w:t>
-      </w:r>
-      <w:r>
-        <w:rPr>
-          <w:lang w:val="es-UY"/>
-        </w:rPr>
-        <w:lastRenderedPageBreak/>
-        <w:t xml:space="preserve">día, este no debería ser un impedimento para un conjunto de datos que pese un par de megas. Utilizaría </w:t>
+        <w:t xml:space="preserve"> de entrenamiento grande, pero con los bajos costos de memoria de hoy en día, este no debería ser un impedimento para un conjunto de datos que pese un par de megas.</w:t>
+      </w:r>
+      <w:r>
+        <w:rPr>
+          <w:lang w:val="es-UY"/>
+        </w:rPr>
+        <w:t xml:space="preserve"> El orden cuadrático para realizar predicciones (n*(n-</w:t>
+      </w:r>
+      <w:proofErr w:type="gramStart"/>
+      <w:r>
+        <w:rPr>
+          <w:lang w:val="es-UY"/>
+        </w:rPr>
+        <w:t>1)/</w:t>
+      </w:r>
+      <w:proofErr w:type="gramEnd"/>
+      <w:r>
+        <w:rPr>
+          <w:lang w:val="es-UY"/>
+        </w:rPr>
+        <w:t>2) igualmente podría suponer un problema.</w:t>
+      </w:r>
+      <w:r>
+        <w:rPr>
+          <w:lang w:val="es-UY"/>
+        </w:rPr>
+        <w:t xml:space="preserve"> Como nuestro </w:t>
+      </w:r>
+      <w:proofErr w:type="spellStart"/>
+      <w:r>
+        <w:rPr>
+          <w:lang w:val="es-UY"/>
+        </w:rPr>
+        <w:t>dataset</w:t>
+      </w:r>
+      <w:proofErr w:type="spellEnd"/>
+      <w:r>
+        <w:rPr>
+          <w:lang w:val="es-UY"/>
+        </w:rPr>
+        <w:t xml:space="preserve"> no es uno muy grande (no supera los 1000 ejemplos), no habría que descartar este algoritmo.</w:t>
+      </w:r>
+      <w:r>
+        <w:rPr>
+          <w:lang w:val="es-UY"/>
+        </w:rPr>
+        <w:t xml:space="preserve"> </w:t>
+      </w:r>
+      <w:r>
+        <w:rPr>
+          <w:lang w:val="es-UY"/>
+        </w:rPr>
+        <w:t xml:space="preserve">Para utilizar </w:t>
+      </w:r>
+      <w:r>
+        <w:rPr>
+          <w:lang w:val="es-UY"/>
+        </w:rPr>
+        <w:t>KNN</w:t>
+      </w:r>
+      <w:r>
+        <w:rPr>
+          <w:lang w:val="es-UY"/>
+        </w:rPr>
+        <w:t xml:space="preserve">, como nuestro </w:t>
+      </w:r>
+      <w:proofErr w:type="spellStart"/>
+      <w:r>
+        <w:rPr>
+          <w:lang w:val="es-UY"/>
+        </w:rPr>
+        <w:t>dataset</w:t>
+      </w:r>
+      <w:proofErr w:type="spellEnd"/>
+      <w:r>
+        <w:rPr>
+          <w:lang w:val="es-UY"/>
+        </w:rPr>
+        <w:t xml:space="preserve"> tiene variables categóricas, debemos realizar </w:t>
+      </w:r>
+      <w:proofErr w:type="spellStart"/>
+      <w:r>
+        <w:rPr>
+          <w:lang w:val="es-UY"/>
+        </w:rPr>
+        <w:t>one</w:t>
+      </w:r>
+      <w:proofErr w:type="spellEnd"/>
+      <w:r>
+        <w:rPr>
+          <w:lang w:val="es-UY"/>
+        </w:rPr>
+        <w:t xml:space="preserve"> </w:t>
+      </w:r>
+      <w:proofErr w:type="spellStart"/>
+      <w:r>
+        <w:rPr>
+          <w:lang w:val="es-UY"/>
+        </w:rPr>
+        <w:t>hot</w:t>
+      </w:r>
+      <w:proofErr w:type="spellEnd"/>
+      <w:r>
+        <w:rPr>
+          <w:lang w:val="es-UY"/>
+        </w:rPr>
+        <w:t xml:space="preserve"> </w:t>
+      </w:r>
+      <w:proofErr w:type="spellStart"/>
+      <w:r>
+        <w:rPr>
+          <w:lang w:val="es-UY"/>
+        </w:rPr>
+        <w:t>encoding</w:t>
+      </w:r>
+      <w:proofErr w:type="spellEnd"/>
+      <w:r>
+        <w:rPr>
+          <w:lang w:val="es-UY"/>
+        </w:rPr>
+        <w:t>.</w:t>
+      </w:r>
+    </w:p>
+    <w:p>
+      <w:pPr>
+        <w:rPr>
+          <w:lang w:val="es-UY"/>
+        </w:rPr>
+      </w:pPr>
+    </w:p>
+    <w:p>
+      <w:pPr>
+        <w:rPr>
+          <w:lang w:val="es-UY"/>
+        </w:rPr>
+      </w:pPr>
+      <w:r>
+        <w:rPr>
+          <w:lang w:val="es-UY"/>
+        </w:rPr>
+        <w:t xml:space="preserve">Utilizaría </w:t>
       </w:r>
       <w:proofErr w:type="spellStart"/>
       <w:r>
@@ -890,13 +2852,12 @@
         </w:rPr>
         <w:t xml:space="preserve"> Adverse</w:t>
       </w:r>
-    </w:p>
-    <w:p>
-      <w:pPr>
-        <w:rPr>
-          <w:lang w:val="es-UY"/>
-        </w:rPr>
-      </w:pPr>
+      <w:r>
+        <w:rPr>
+          <w:lang w:val="es-UY"/>
+        </w:rPr>
+        <w:t xml:space="preserve"> </w:t>
+      </w:r>
       <w:proofErr w:type="spellStart"/>
       <w:r>
         <w:rPr>
@@ -951,91 +2912,47 @@
         <w:rPr>
           <w:lang w:val="es-UY"/>
         </w:rPr>
-        <w:t>" (</w:t>
-      </w:r>
-      <w:proofErr w:type="spellStart"/>
-      <w:r>
-        <w:rPr>
-          <w:lang w:val="es-UY"/>
-        </w:rPr>
-        <w:t>Evanthia</w:t>
-      </w:r>
-      <w:proofErr w:type="spellEnd"/>
-      <w:r>
-        <w:rPr>
-          <w:lang w:val="es-UY"/>
-        </w:rPr>
-        <w:t xml:space="preserve"> E. </w:t>
-      </w:r>
-      <w:proofErr w:type="spellStart"/>
-      <w:r>
-        <w:rPr>
-          <w:lang w:val="es-UY"/>
-        </w:rPr>
-        <w:t>Tripoliti</w:t>
-      </w:r>
-      <w:proofErr w:type="spellEnd"/>
-      <w:r>
-        <w:rPr>
-          <w:lang w:val="es-UY"/>
-        </w:rPr>
-        <w:t xml:space="preserve">, </w:t>
-      </w:r>
-      <w:proofErr w:type="spellStart"/>
-      <w:r>
-        <w:rPr>
-          <w:lang w:val="es-UY"/>
-        </w:rPr>
-        <w:t>Theofilos</w:t>
-      </w:r>
-      <w:proofErr w:type="spellEnd"/>
-      <w:r>
-        <w:rPr>
-          <w:lang w:val="es-UY"/>
-        </w:rPr>
-        <w:t xml:space="preserve"> G. Papadopoulos, Georgia S. </w:t>
-      </w:r>
-      <w:proofErr w:type="spellStart"/>
-      <w:r>
-        <w:rPr>
-          <w:lang w:val="es-UY"/>
-        </w:rPr>
-        <w:t>Karanasiou</w:t>
-      </w:r>
-      <w:proofErr w:type="spellEnd"/>
-      <w:r>
-        <w:rPr>
-          <w:lang w:val="es-UY"/>
-        </w:rPr>
-        <w:t xml:space="preserve">, Katerina K. Naka, </w:t>
-      </w:r>
-      <w:proofErr w:type="spellStart"/>
-      <w:r>
-        <w:rPr>
-          <w:lang w:val="es-UY"/>
-        </w:rPr>
-        <w:t>Dimitrios</w:t>
-      </w:r>
-      <w:proofErr w:type="spellEnd"/>
-      <w:r>
-        <w:rPr>
-          <w:lang w:val="es-UY"/>
-        </w:rPr>
-        <w:t xml:space="preserve"> I. </w:t>
-      </w:r>
-      <w:proofErr w:type="spellStart"/>
-      <w:r>
-        <w:rPr>
-          <w:lang w:val="es-UY"/>
-        </w:rPr>
-        <w:t>Fotiadis</w:t>
-      </w:r>
-      <w:proofErr w:type="spellEnd"/>
-      <w:r>
-        <w:rPr>
-          <w:lang w:val="es-UY"/>
-        </w:rPr>
-        <w:t xml:space="preserve">), Diversos grupos de investigadores utilizaron diferentes algoritmos de ML, por lo que elegir uno a priori sin probar una gran variedad de ellos sería un enfoque bastante ingenuo y sesgado en mi opinión. Debido a esto, utilizaré una variedad de algoritmos y elegiré el que mejor se adecúe al </w:t>
+        <w:t>"</w:t>
+      </w:r>
+      <w:r>
+        <w:rPr>
+          <w:vertAlign w:val="superscript"/>
+          <w:lang w:val="es-UY"/>
+        </w:rPr>
+        <w:t>[3</w:t>
+      </w:r>
+      <w:proofErr w:type="gramStart"/>
+      <w:r>
+        <w:rPr>
+          <w:vertAlign w:val="superscript"/>
+          <w:lang w:val="es-UY"/>
+        </w:rPr>
+        <w:t>]</w:t>
+      </w:r>
+      <w:r>
+        <w:rPr>
+          <w:lang w:val="es-UY"/>
+        </w:rPr>
+        <w:t xml:space="preserve"> </w:t>
+      </w:r>
+      <w:r>
+        <w:rPr>
+          <w:lang w:val="es-UY"/>
+        </w:rPr>
+        <w:t>,</w:t>
+      </w:r>
+      <w:proofErr w:type="gramEnd"/>
+      <w:r>
+        <w:rPr>
+          <w:lang w:val="es-UY"/>
+        </w:rPr>
+        <w:t xml:space="preserve"> d</w:t>
+      </w:r>
+      <w:r>
+        <w:rPr>
+          <w:lang w:val="es-UY"/>
+        </w:rPr>
+        <w:t xml:space="preserve">iversos grupos de investigadores utilizaron diferentes algoritmos de ML, por lo que elegir uno a priori sin probar una gran variedad de ellos sería un enfoque bastante ingenuo y sesgado en mi opinión. Debido a esto, utilizaré una variedad de algoritmos y elegiré el que mejor se adecúe al </w:t>
       </w:r>
       <w:proofErr w:type="spellStart"/>
       <w:r>
@@ -1105,6 +3022,58 @@
           <w:lang w:val="es-UY"/>
         </w:rPr>
       </w:pPr>
+      <w:r>
+        <w:rPr>
+          <w:lang w:val="es-UY"/>
+        </w:rPr>
+        <w:t>Como en este caso un falso negativo</w:t>
+      </w:r>
+      <w:r>
+        <w:rPr>
+          <w:lang w:val="es-UY"/>
+        </w:rPr>
+        <w:t xml:space="preserve"> para la clase 1 (predecir que un paciente no posee la enfermedad cuando en realidad la tiene)</w:t>
+      </w:r>
+      <w:r>
+        <w:rPr>
+          <w:lang w:val="es-UY"/>
+        </w:rPr>
+        <w:t xml:space="preserve"> es extremadamente costoso en cuanto a costos monetarios y la vida de las personas, considero que lo más importante es obtener las mejores métricas posibles, sin importar la complejidad del modelo, y hay que tomar especial precaución en </w:t>
+      </w:r>
+      <w:r>
+        <w:rPr>
+          <w:lang w:val="es-UY"/>
+        </w:rPr>
+        <w:t xml:space="preserve">la </w:t>
+      </w:r>
+      <w:proofErr w:type="spellStart"/>
+      <w:r>
+        <w:rPr>
+          <w:lang w:val="es-UY"/>
+        </w:rPr>
+        <w:t>sensitivity</w:t>
+      </w:r>
+      <w:proofErr w:type="spellEnd"/>
+      <w:r>
+        <w:rPr>
+          <w:lang w:val="es-UY"/>
+        </w:rPr>
+        <w:t xml:space="preserve"> o </w:t>
+      </w:r>
+      <w:proofErr w:type="spellStart"/>
+      <w:r>
+        <w:rPr>
+          <w:lang w:val="es-UY"/>
+        </w:rPr>
+        <w:t>recall</w:t>
+      </w:r>
+      <w:proofErr w:type="spellEnd"/>
+      <w:r>
+        <w:rPr>
+          <w:lang w:val="es-UY"/>
+        </w:rPr>
+        <w:t xml:space="preserve"> del modelo. Es de suma importancia priorizar esta métrica para la clase 1.</w:t>
+      </w:r>
     </w:p>
     <w:p>
       <w:pPr>
@@ -1160,28 +3129,7 @@
         <w:rPr>
           <w:lang w:val="es-UY"/>
         </w:rPr>
-        <w:t xml:space="preserve">: 84.2% de </w:t>
-      </w:r>
-      <w:proofErr w:type="spellStart"/>
-      <w:r>
-        <w:rPr>
-          <w:lang w:val="es-UY"/>
-        </w:rPr>
-        <w:t>acc</w:t>
-      </w:r>
-      <w:proofErr w:type="spellEnd"/>
-      <w:r>
-        <w:rPr>
-          <w:lang w:val="es-UY"/>
-        </w:rPr>
-        <w:t>.</w:t>
-      </w:r>
-      <w:r>
-        <w:rPr>
-          <w:noProof/>
-          <w:lang w:val="es-UY"/>
-        </w:rPr>
-        <w:t xml:space="preserve"> </w:t>
+        <w:t xml:space="preserve">: </w:t>
       </w:r>
       <w:r>
         <w:rPr>
@@ -1204,7 +3152,7 @@
                     <pic:cNvPicPr/>
                   </pic:nvPicPr>
                   <pic:blipFill>
-                    <a:blip r:embed="rId4"/>
+                    <a:blip r:embed="rId8"/>
                     <a:stretch>
                       <a:fillRect/>
                     </a:stretch>
@@ -1259,7 +3207,6 @@
           <w:noProof/>
           <w:lang w:val="es-UY"/>
         </w:rPr>
-        <w:lastRenderedPageBreak/>
         <w:drawing>
           <wp:inline distT="0" distB="0" distL="0" distR="0" wp14:anchorId="430B452D" wp14:editId="68BA04A2">
             <wp:extent cx="5400040" cy="946150"/>
@@ -1276,7 +3223,7 @@
                     <pic:cNvPicPr/>
                   </pic:nvPicPr>
                   <pic:blipFill>
-                    <a:blip r:embed="rId5"/>
+                    <a:blip r:embed="rId9"/>
                     <a:stretch>
                       <a:fillRect/>
                     </a:stretch>
@@ -1399,7 +3346,7 @@
         </w:rPr>
         <w:t xml:space="preserve"> [1] </w:t>
       </w:r>
-      <w:hyperlink r:id="rId6" w:history="1">
+      <w:hyperlink r:id="rId10" w:history="1">
         <w:r>
           <w:rPr>
             <w:rStyle w:val="Hipervnculo"/>
@@ -1417,13 +3364,7 @@
         <w:t xml:space="preserve"> </w:t>
       </w:r>
       <w:r>
-        <w:t>Application of Machine Learning Algorithms to Predict Coronary Artery Calcification With a Sibship-Based Design</w:t>
-      </w:r>
-      <w:r>
-        <w:t xml:space="preserve"> </w:t>
-      </w:r>
-      <w:r>
-        <w:t>Yan V. Sun</w:t>
+        <w:t>Application of Machine Learning Algorithms to Predict Coronary Artery Calcification With a Sibship-Based Design Yan V. Sun</w:t>
       </w:r>
       <w:proofErr w:type="gramStart"/>
       <w:r>
@@ -1443,14 +3384,13 @@
       </w:r>
     </w:p>
     <w:p>
-      <w:r>
-        <w:t xml:space="preserve">[3] </w:t>
-      </w:r>
-      <w:r>
-        <w:t>Heart Failure: Diagnosis, Severity Estimation and Prediction of Adverse Events Through Machine Learning Techniques</w:t>
-      </w:r>
-      <w:r>
-        <w:t xml:space="preserve"> </w:t>
+      <w:pPr>
+        <w:rPr>
+          <w:rFonts w:ascii="Tahoma" w:hAnsi="Tahoma" w:cs="Tahoma"/>
+        </w:rPr>
+      </w:pPr>
+      <w:r>
+        <w:t xml:space="preserve">[3] Heart Failure: Diagnosis, Severity Estimation and Prediction of Adverse Events Through Machine Learning Techniques </w:t>
       </w:r>
       <w:proofErr w:type="spellStart"/>
       <w:r>
@@ -1466,25 +3406,23 @@
       </w:r>
       <w:proofErr w:type="spellEnd"/>
       <w:r>
-        <w:t xml:space="preserve"> </w:t>
-      </w:r>
-      <w:proofErr w:type="spellStart"/>
+        <w:t xml:space="preserve">, </w:t>
+      </w:r>
+      <w:proofErr w:type="spellStart"/>
+      <w:r>
+        <w:t>Theofilos</w:t>
+      </w:r>
+      <w:proofErr w:type="spellEnd"/>
+      <w:r>
+        <w:t xml:space="preserve"> G. </w:t>
+      </w:r>
       <w:proofErr w:type="gramStart"/>
       <w:r>
-        <w:t>a,b</w:t>
-      </w:r>
-      <w:proofErr w:type="spellEnd"/>
+        <w:t>Papadopoulos  ,</w:t>
+      </w:r>
       <w:proofErr w:type="gramEnd"/>
       <w:r>
-        <w:t xml:space="preserve"> , </w:t>
-      </w:r>
-      <w:proofErr w:type="spellStart"/>
-      <w:r>
-        <w:t>Theofilos</w:t>
-      </w:r>
-      <w:proofErr w:type="spellEnd"/>
-      <w:r>
-        <w:t xml:space="preserve"> G. Papadopoulos a , Georgia S. </w:t>
+        <w:t xml:space="preserve"> Georgia S. </w:t>
       </w:r>
       <w:proofErr w:type="spellStart"/>
       <w:r>
@@ -1492,23 +3430,7 @@
       </w:r>
       <w:proofErr w:type="spellEnd"/>
       <w:r>
-        <w:t xml:space="preserve"> </w:t>
-      </w:r>
-      <w:proofErr w:type="spellStart"/>
-      <w:r>
-        <w:t>a,b</w:t>
-      </w:r>
-      <w:proofErr w:type="spellEnd"/>
-      <w:r>
-        <w:t xml:space="preserve"> , Katerina K. Naka </w:t>
-      </w:r>
-      <w:proofErr w:type="spellStart"/>
-      <w:r>
-        <w:t>c,d</w:t>
-      </w:r>
-      <w:proofErr w:type="spellEnd"/>
-      <w:r>
-        <w:t xml:space="preserve"> , </w:t>
+        <w:t xml:space="preserve">, Katerina K. Naka, </w:t>
       </w:r>
       <w:proofErr w:type="spellStart"/>
       <w:r>
@@ -1518,21 +3440,21 @@
       <w:r>
         <w:t xml:space="preserve"> I. Fotiadis </w:t>
       </w:r>
-      <w:proofErr w:type="spellStart"/>
-      <w:r>
-        <w:t>a,b</w:t>
-      </w:r>
-      <w:proofErr w:type="spellEnd"/>
-      <w:r>
-        <w:t xml:space="preserve">, </w:t>
-      </w:r>
       <w:r>
         <w:rPr>
           <w:rFonts w:ascii="Tahoma" w:hAnsi="Tahoma" w:cs="Tahoma"/>
         </w:rPr>
-        <w:t xml:space="preserve"> (2016)</w:t>
-      </w:r>
-    </w:p>
+        <w:t>(2016)</w:t>
+      </w:r>
+    </w:p>
+    <w:p>
+      <w:pPr>
+        <w:rPr>
+          <w:rFonts w:ascii="Tahoma" w:hAnsi="Tahoma" w:cs="Tahoma"/>
+        </w:rPr>
+      </w:pPr>
+    </w:p>
+    <w:p/>
     <w:sectPr>
       <w:pgSz w:w="11906" w:h="16838"/>
       <w:pgMar w:top="1417" w:right="1701" w:bottom="1417" w:left="1701" w:header="720" w:footer="720" w:gutter="0"/>
@@ -1541,6 +3463,103 @@
     </w:sectPr>
   </w:body>
 </w:document>
+</file>
+
+<file path=word/numbering.xml><?xml version="1.0" encoding="utf-8"?>
+<w:numbering xmlns:wpc="http://schemas.microsoft.com/office/word/2010/wordprocessingCanvas" xmlns:cx="http://schemas.microsoft.com/office/drawing/2014/chartex" xmlns:cx1="http://schemas.microsoft.com/office/drawing/2015/9/8/chartex" xmlns:cx2="http://schemas.microsoft.com/office/drawing/2015/10/21/chartex" xmlns:cx3="http://schemas.microsoft.com/office/drawing/2016/5/9/chartex" xmlns:cx4="http://schemas.microsoft.com/office/drawing/2016/5/10/chartex" xmlns:cx5="http://schemas.microsoft.com/office/drawing/2016/5/11/chartex" xmlns:cx6="http://schemas.microsoft.com/office/drawing/2016/5/12/chartex" xmlns:cx7="http://schemas.microsoft.com/office/drawing/2016/5/13/chartex" xmlns:cx8="http://schemas.microsoft.com/office/drawing/2016/5/14/chartex" xmlns:mc="http://schemas.openxmlformats.org/markup-compatibility/2006" xmlns:aink="http://schemas.microsoft.com/office/drawing/2016/ink" xmlns:am3d="http://schemas.microsoft.com/office/drawing/2017/model3d" xmlns:o="urn:schemas-microsoft-com:office:office" xmlns:r="http://schemas.openxmlformats.org/officeDocument/2006/relationships" xmlns:m="http://schemas.openxmlformats.org/officeDocument/2006/math" xmlns:v="urn:schemas-microsoft-com:vml" xmlns:wp14="http://schemas.microsoft.com/office/word/2010/wordprocessingDrawing" xmlns:wp="http://schemas.openxmlformats.org/drawingml/2006/wordprocessingDrawing" xmlns:w10="urn:schemas-microsoft-com:office:word" xmlns:w="http://schemas.openxmlformats.org/wordprocessingml/2006/main" xmlns:w14="http://schemas.microsoft.com/office/word/2010/wordml" xmlns:w15="http://schemas.microsoft.com/office/word/2012/wordml" xmlns:w16cex="http://schemas.microsoft.com/office/word/2018/wordml/cex" xmlns:w16cid="http://schemas.microsoft.com/office/word/2016/wordml/cid" xmlns:w16="http://schemas.microsoft.com/office/word/2018/wordml" xmlns:w16sdtdh="http://schemas.microsoft.com/office/word/2020/wordml/sdtdatahash" xmlns:w16se="http://schemas.microsoft.com/office/word/2015/wordml/symex" xmlns:wpg="http://schemas.microsoft.com/office/word/2010/wordprocessingGroup" xmlns:wpi="http://schemas.microsoft.com/office/word/2010/wordprocessingInk" xmlns:wne="http://schemas.microsoft.com/office/word/2006/wordml" xmlns:wps="http://schemas.microsoft.com/office/word/2010/wordprocessingShape" mc:Ignorable="w14 w15 w16se w16cid w16 w16cex w16sdtdh wp14">
+  <w:abstractNum w:abstractNumId="0" w15:restartNumberingAfterBreak="0">
+    <w:nsid w:val="0CB70345"/>
+    <w:multiLevelType w:val="hybridMultilevel"/>
+    <w:tmpl w:val="E6BE8784"/>
+    <w:lvl w:ilvl="0" w:tplc="04090011">
+      <w:start w:val="1"/>
+      <w:numFmt w:val="decimal"/>
+      <w:lvlText w:val="%1)"/>
+      <w:lvlJc w:val="left"/>
+      <w:pPr>
+        <w:ind w:left="720" w:hanging="360"/>
+      </w:pPr>
+      <w:rPr>
+        <w:rFonts w:hint="default"/>
+      </w:rPr>
+    </w:lvl>
+    <w:lvl w:ilvl="1" w:tplc="04090019" w:tentative="1">
+      <w:start w:val="1"/>
+      <w:numFmt w:val="lowerLetter"/>
+      <w:lvlText w:val="%2."/>
+      <w:lvlJc w:val="left"/>
+      <w:pPr>
+        <w:ind w:left="1440" w:hanging="360"/>
+      </w:pPr>
+    </w:lvl>
+    <w:lvl w:ilvl="2" w:tplc="0409001B" w:tentative="1">
+      <w:start w:val="1"/>
+      <w:numFmt w:val="lowerRoman"/>
+      <w:lvlText w:val="%3."/>
+      <w:lvlJc w:val="right"/>
+      <w:pPr>
+        <w:ind w:left="2160" w:hanging="180"/>
+      </w:pPr>
+    </w:lvl>
+    <w:lvl w:ilvl="3" w:tplc="0409000F" w:tentative="1">
+      <w:start w:val="1"/>
+      <w:numFmt w:val="decimal"/>
+      <w:lvlText w:val="%4."/>
+      <w:lvlJc w:val="left"/>
+      <w:pPr>
+        <w:ind w:left="2880" w:hanging="360"/>
+      </w:pPr>
+    </w:lvl>
+    <w:lvl w:ilvl="4" w:tplc="04090019" w:tentative="1">
+      <w:start w:val="1"/>
+      <w:numFmt w:val="lowerLetter"/>
+      <w:lvlText w:val="%5."/>
+      <w:lvlJc w:val="left"/>
+      <w:pPr>
+        <w:ind w:left="3600" w:hanging="360"/>
+      </w:pPr>
+    </w:lvl>
+    <w:lvl w:ilvl="5" w:tplc="0409001B" w:tentative="1">
+      <w:start w:val="1"/>
+      <w:numFmt w:val="lowerRoman"/>
+      <w:lvlText w:val="%6."/>
+      <w:lvlJc w:val="right"/>
+      <w:pPr>
+        <w:ind w:left="4320" w:hanging="180"/>
+      </w:pPr>
+    </w:lvl>
+    <w:lvl w:ilvl="6" w:tplc="0409000F" w:tentative="1">
+      <w:start w:val="1"/>
+      <w:numFmt w:val="decimal"/>
+      <w:lvlText w:val="%7."/>
+      <w:lvlJc w:val="left"/>
+      <w:pPr>
+        <w:ind w:left="5040" w:hanging="360"/>
+      </w:pPr>
+    </w:lvl>
+    <w:lvl w:ilvl="7" w:tplc="04090019" w:tentative="1">
+      <w:start w:val="1"/>
+      <w:numFmt w:val="lowerLetter"/>
+      <w:lvlText w:val="%8."/>
+      <w:lvlJc w:val="left"/>
+      <w:pPr>
+        <w:ind w:left="5760" w:hanging="360"/>
+      </w:pPr>
+    </w:lvl>
+    <w:lvl w:ilvl="8" w:tplc="0409001B" w:tentative="1">
+      <w:start w:val="1"/>
+      <w:numFmt w:val="lowerRoman"/>
+      <w:lvlText w:val="%9."/>
+      <w:lvlJc w:val="right"/>
+      <w:pPr>
+        <w:ind w:left="6480" w:hanging="180"/>
+      </w:pPr>
+    </w:lvl>
+  </w:abstractNum>
+  <w:num w:numId="1">
+    <w:abstractNumId w:val="0"/>
+  </w:num>
+</w:numbering>
 </file>
 
 <file path=word/styles.xml><?xml version="1.0" encoding="utf-8"?>
@@ -1941,6 +3960,7 @@
   <w:style w:type="paragraph" w:default="1" w:styleId="Normal">
     <w:name w:val="Normal"/>
     <w:qFormat/>
+    <w:rsid w:val="008E336F"/>
   </w:style>
   <w:style w:type="paragraph" w:styleId="Ttulo1">
     <w:name w:val="heading 1"/>
@@ -2060,6 +4080,17 @@
       <w:color w:val="605E5C"/>
       <w:shd w:val="clear" w:color="auto" w:fill="E1DFDD"/>
     </w:rPr>
+  </w:style>
+  <w:style w:type="paragraph" w:styleId="Prrafodelista">
+    <w:name w:val="List Paragraph"/>
+    <w:basedOn w:val="Normal"/>
+    <w:uiPriority w:val="34"/>
+    <w:qFormat/>
+    <w:rsid w:val="00F56AFA"/>
+    <w:pPr>
+      <w:ind w:left="720"/>
+      <w:contextualSpacing/>
+    </w:pPr>
   </w:style>
 </w:styles>
 </file>

</xml_diff>